<commit_message>
Finished up to Q1D
</commit_message>
<xml_diff>
--- a/Documents/QuestionAnswers.docx
+++ b/Documents/QuestionAnswers.docx
@@ -148,6 +148,30 @@
         </w:rPr>
         <w:t>this will be implemented differently since this will need to take in account the balance AND the minimum paid in and max paid in.</w:t>
       </w:r>
+      <w:r>
+        <w:t xml:space="preserve"> </w:t>
+      </w:r>
+      <w:r>
+        <w:rPr>
+          <w:highlight w:val="yellow"/>
+        </w:rPr>
+        <w:t>So,</w:t>
+      </w:r>
+      <w:r>
+        <w:rPr>
+          <w:highlight w:val="yellow"/>
+        </w:rPr>
+        <w:t xml:space="preserve"> the minimum amount of money must be deposited into the ChildAccount and ca</w:t>
+      </w:r>
+      <w:r>
+        <w:rPr>
+          <w:highlight w:val="yellow"/>
+        </w:rPr>
+        <w:t>nnot deposit more than the maximumPaidIn</w:t>
+      </w:r>
+      <w:r>
+        <w:t xml:space="preserve"> </w:t>
+      </w:r>
     </w:p>
     <w:p>
       <w:pPr>
@@ -459,22 +483,287 @@
         </w:rPr>
         <w:t xml:space="preserve"> </w:t>
       </w:r>
+      <w:r>
+        <w:rPr>
+          <w:rFonts w:ascii="Calibri" w:hAnsi="Calibri" w:cs="Calibri"/>
+          <w:color w:val="000000"/>
+        </w:rPr>
+        <w:t xml:space="preserve">The relationship between Card and a List&lt;String&gt; class is composition. </w:t>
+      </w:r>
+      <w:r>
+        <w:rPr>
+          <w:rFonts w:ascii="Calibri" w:hAnsi="Calibri" w:cs="Calibri"/>
+          <w:color w:val="000000"/>
+        </w:rPr>
+        <w:t>This should be represented in UML with a black filled diamond going to the Card class.</w:t>
+      </w:r>
+      <w:r>
+        <w:rPr>
+          <w:rFonts w:ascii="Calibri" w:hAnsi="Calibri" w:cs="Calibri"/>
+          <w:color w:val="000000"/>
+        </w:rPr>
+        <w:t xml:space="preserve"> In order to implement this, the whole class (Card) has </w:t>
+      </w:r>
+      <w:r>
+        <w:rPr>
+          <w:rFonts w:ascii="Calibri" w:hAnsi="Calibri" w:cs="Calibri"/>
+          <w:color w:val="000000"/>
+        </w:rPr>
+        <w:t>an</w:t>
+      </w:r>
+      <w:r>
+        <w:rPr>
+          <w:rFonts w:ascii="Calibri" w:hAnsi="Calibri" w:cs="Calibri"/>
+          <w:color w:val="000000"/>
+        </w:rPr>
+        <w:t xml:space="preserve"> </w:t>
+      </w:r>
+      <w:r>
+        <w:rPr>
+          <w:rFonts w:ascii="Calibri" w:hAnsi="Calibri" w:cs="Calibri"/>
+          <w:color w:val="000000"/>
+        </w:rPr>
+        <w:t>instance of the part class (List of type string) as one of its data members</w:t>
+      </w:r>
+      <w:r>
+        <w:rPr>
+          <w:rFonts w:ascii="Calibri" w:hAnsi="Calibri" w:cs="Calibri"/>
+          <w:color w:val="000000"/>
+        </w:rPr>
+        <w:t xml:space="preserve">. </w:t>
+      </w:r>
+      <w:r>
+        <w:rPr>
+          <w:rFonts w:ascii="Calibri" w:hAnsi="Calibri" w:cs="Calibri"/>
+          <w:color w:val="000000"/>
+        </w:rPr>
+        <w:t>The part instance is created in the constructor of the whole instance</w:t>
+      </w:r>
+      <w:r>
+        <w:rPr>
+          <w:rFonts w:ascii="Calibri" w:hAnsi="Calibri" w:cs="Calibri"/>
+          <w:color w:val="000000"/>
+        </w:rPr>
+        <w:t xml:space="preserve"> and destroyed when the whole instance goes out of scope.</w:t>
+      </w:r>
+      <w:r>
+        <w:rPr>
+          <w:rFonts w:ascii="Calibri" w:hAnsi="Calibri" w:cs="Calibri"/>
+          <w:color w:val="000000"/>
+        </w:rPr>
+        <w:t xml:space="preserve"> </w:t>
+      </w:r>
+    </w:p>
+    <w:p>
+      <w:pPr>
+        <w:spacing w:after="0"/>
+        <w:rPr>
+          <w:rFonts w:ascii="Calibri" w:hAnsi="Calibri" w:cs="Calibri"/>
+          <w:color w:val="000000"/>
+        </w:rPr>
+      </w:pPr>
+    </w:p>
+    <w:p>
+      <w:pPr>
+        <w:pStyle w:val="Default"/>
+      </w:pPr>
+    </w:p>
+    <w:p>
+      <w:pPr>
+        <w:pStyle w:val="Default"/>
+        <w:rPr>
+          <w:sz w:val="22"/>
+          <w:szCs w:val="22"/>
+        </w:rPr>
+      </w:pPr>
+      <w:r>
+        <w:rPr>
+          <w:sz w:val="22"/>
+          <w:szCs w:val="22"/>
+        </w:rPr>
+        <w:t xml:space="preserve">Is the </w:t>
+      </w:r>
+      <w:r>
+        <w:rPr>
+          <w:rFonts w:ascii="Consolas" w:hAnsi="Consolas" w:cs="Consolas"/>
+          <w:b/>
+          <w:bCs/>
+          <w:sz w:val="21"/>
+          <w:szCs w:val="21"/>
+        </w:rPr>
+        <w:t xml:space="preserve">UserInterface </w:t>
+      </w:r>
+      <w:r>
+        <w:rPr>
+          <w:sz w:val="22"/>
+          <w:szCs w:val="22"/>
+        </w:rPr>
+        <w:t xml:space="preserve">class an abstract class? How do you know? If not, should it be? </w:t>
+      </w:r>
+    </w:p>
+    <w:p>
+      <w:pPr>
+        <w:spacing w:after="0"/>
+        <w:rPr>
+          <w:rFonts w:ascii="Calibri" w:hAnsi="Calibri" w:cs="Calibri"/>
+          <w:color w:val="000000"/>
+        </w:rPr>
+      </w:pPr>
+    </w:p>
+    <w:p>
+      <w:pPr>
+        <w:spacing w:after="0"/>
+        <w:rPr>
+          <w:rFonts w:ascii="Calibri" w:hAnsi="Calibri" w:cs="Calibri"/>
+          <w:color w:val="000000"/>
+        </w:rPr>
+      </w:pPr>
+      <w:r>
+        <w:rPr>
+          <w:rFonts w:ascii="Calibri" w:hAnsi="Calibri" w:cs="Calibri"/>
+          <w:color w:val="000000"/>
+        </w:rPr>
+        <w:t xml:space="preserve">1 d) </w:t>
+      </w:r>
+      <w:r>
+        <w:rPr>
+          <w:rFonts w:ascii="Calibri" w:hAnsi="Calibri" w:cs="Calibri"/>
+          <w:color w:val="000000"/>
+        </w:rPr>
+        <w:t xml:space="preserve">The </w:t>
+      </w:r>
+      <w:r>
+        <w:rPr>
+          <w:rFonts w:ascii="Consolas" w:hAnsi="Consolas" w:cs="Consolas"/>
+          <w:b/>
+          <w:bCs/>
+          <w:sz w:val="21"/>
+          <w:szCs w:val="21"/>
+        </w:rPr>
+        <w:t>UserInterface</w:t>
+      </w:r>
+      <w:r>
+        <w:rPr>
+          <w:rFonts w:ascii="Consolas" w:hAnsi="Consolas" w:cs="Consolas"/>
+          <w:b/>
+          <w:bCs/>
+          <w:sz w:val="21"/>
+          <w:szCs w:val="21"/>
+        </w:rPr>
+        <w:t xml:space="preserve"> </w:t>
+      </w:r>
+      <w:r>
+        <w:rPr>
+          <w:rFonts w:ascii="Calibri" w:hAnsi="Calibri" w:cs="Calibri"/>
+          <w:color w:val="000000"/>
+        </w:rPr>
+        <w:t xml:space="preserve">is not an </w:t>
+      </w:r>
+      <w:r>
+        <w:rPr>
+          <w:rFonts w:ascii="Calibri" w:hAnsi="Calibri" w:cs="Calibri"/>
+          <w:color w:val="000000"/>
+        </w:rPr>
+        <w:t>abstract class because there is no pure virtual fu</w:t>
+      </w:r>
+      <w:r>
+        <w:rPr>
+          <w:rFonts w:ascii="Calibri" w:hAnsi="Calibri" w:cs="Calibri"/>
+          <w:color w:val="000000"/>
+        </w:rPr>
+        <w:t>nction that exists in the class. For example, there is no function that is marked as virtual and there is no “= 0” at the end of the function declaration. This should not be an abstract class because there is no class that inherits from user interface so it wouldn’t make any sense to make the class abstract.</w:t>
+      </w:r>
+    </w:p>
+    <w:p>
+      <w:pPr>
+        <w:spacing w:after="0"/>
+        <w:rPr>
+          <w:rFonts w:ascii="Calibri" w:hAnsi="Calibri" w:cs="Calibri"/>
+          <w:color w:val="000000"/>
+        </w:rPr>
+      </w:pPr>
+    </w:p>
+    <w:p>
+      <w:pPr>
+        <w:pStyle w:val="Default"/>
+      </w:pPr>
+    </w:p>
+    <w:p>
+      <w:pPr>
+        <w:pStyle w:val="Default"/>
+        <w:rPr>
+          <w:sz w:val="22"/>
+          <w:szCs w:val="22"/>
+        </w:rPr>
+      </w:pPr>
+      <w:r>
+        <w:rPr>
+          <w:sz w:val="22"/>
+          <w:szCs w:val="22"/>
+        </w:rPr>
+        <w:t xml:space="preserve">Why is the </w:t>
+      </w:r>
+      <w:r>
+        <w:rPr>
+          <w:rFonts w:ascii="Consolas" w:hAnsi="Consolas" w:cs="Consolas"/>
+          <w:b/>
+          <w:bCs/>
+          <w:sz w:val="21"/>
+          <w:szCs w:val="21"/>
+        </w:rPr>
+        <w:t xml:space="preserve">Date::currentDate() </w:t>
+      </w:r>
+      <w:r>
+        <w:rPr>
+          <w:sz w:val="22"/>
+          <w:szCs w:val="22"/>
+        </w:rPr>
+        <w:t xml:space="preserve">function declared as </w:t>
+      </w:r>
+      <w:r>
+        <w:rPr>
+          <w:rFonts w:ascii="Consolas" w:hAnsi="Consolas" w:cs="Consolas"/>
+          <w:b/>
+          <w:bCs/>
+          <w:sz w:val="21"/>
+          <w:szCs w:val="21"/>
+        </w:rPr>
+        <w:t>static</w:t>
+      </w:r>
+      <w:r>
+        <w:rPr>
+          <w:sz w:val="22"/>
+          <w:szCs w:val="22"/>
+        </w:rPr>
+        <w:t xml:space="preserve">? How does this mechanism work? </w:t>
+      </w:r>
+    </w:p>
+    <w:p>
+      <w:pPr>
+        <w:spacing w:after="0"/>
+        <w:rPr>
+          <w:rFonts w:ascii="Calibri" w:hAnsi="Calibri" w:cs="Calibri"/>
+          <w:color w:val="000000"/>
+        </w:rPr>
+      </w:pPr>
+    </w:p>
+    <w:p>
+      <w:pPr>
+        <w:spacing w:after="0"/>
+        <w:rPr>
+          <w:rFonts w:ascii="Calibri" w:hAnsi="Calibri" w:cs="Calibri"/>
+          <w:color w:val="000000"/>
+        </w:rPr>
+      </w:pPr>
+      <w:r>
+        <w:rPr>
+          <w:rFonts w:ascii="Calibri" w:hAnsi="Calibri" w:cs="Calibri"/>
+          <w:color w:val="000000"/>
+        </w:rPr>
+        <w:t>1 e)</w:t>
+      </w:r>
       <w:bookmarkStart w:id="0" w:name="_GoBack"/>
       <w:bookmarkEnd w:id="0"/>
-    </w:p>
-    <w:p>
-      <w:pPr>
-        <w:spacing w:after="0"/>
-        <w:rPr>
-          <w:rFonts w:ascii="Calibri" w:hAnsi="Calibri" w:cs="Calibri"/>
-          <w:color w:val="000000"/>
-        </w:rPr>
-      </w:pPr>
-    </w:p>
-    <w:p>
-      <w:pPr>
-        <w:spacing w:after="0"/>
-      </w:pPr>
     </w:p>
     <w:sectPr>
       <w:pgSz w:w="11906" w:h="16838"/>

</xml_diff>

<commit_message>
finished all questions except one.
Not sure at all on how to answer 1g, Also on 1a, check the highlighted text to make sure it is correct.
</commit_message>
<xml_diff>
--- a/Documents/QuestionAnswers.docx
+++ b/Documents/QuestionAnswers.docx
@@ -107,13 +107,7 @@
         <w:t>Yes,</w:t>
       </w:r>
       <w:r>
-        <w:t xml:space="preserve"> the canWidthdraw function can be used on the ChildAccount class because </w:t>
-      </w:r>
-      <w:r>
-        <w:t>ChildAccount</w:t>
-      </w:r>
-      <w:r>
-        <w:t xml:space="preserve"> inherits this function and the function is public.</w:t>
+        <w:t xml:space="preserve"> the canWidthdraw function can be used on the ChildAccount class because ChildAccount inherits this function and the function is public.</w:t>
       </w:r>
       <w:r>
         <w:t xml:space="preserve"> When implementing this design, there are problems. For example, </w:t>
@@ -134,19 +128,25 @@
         <w:t xml:space="preserve">ount to withdraw is less than the balance. </w:t>
       </w:r>
       <w:r>
-        <w:t xml:space="preserve">In the </w:t>
-      </w:r>
-      <w:r>
-        <w:t>ChildAccount</w:t>
-      </w:r>
-      <w:r>
-        <w:t xml:space="preserve"> class, </w:t>
+        <w:t xml:space="preserve">In the ChildAccount class, </w:t>
       </w:r>
       <w:r>
         <w:rPr>
           <w:highlight w:val="yellow"/>
         </w:rPr>
-        <w:t>this will be implemented differently since this will need to take in account the balance AND the minimum paid in and max paid in.</w:t>
+        <w:t xml:space="preserve">this will be implemented differently since this will need to take in account </w:t>
+      </w:r>
+      <w:r>
+        <w:rPr>
+          <w:highlight w:val="yellow"/>
+        </w:rPr>
+        <w:t xml:space="preserve">of </w:t>
+      </w:r>
+      <w:r>
+        <w:rPr>
+          <w:highlight w:val="yellow"/>
+        </w:rPr>
+        <w:t>the balance AND the minimum paid in and max paid in.</w:t>
       </w:r>
       <w:r>
         <w:t xml:space="preserve"> </w:t>
@@ -170,7 +170,7 @@
         <w:t>nnot deposit more than the maximumPaidIn</w:t>
       </w:r>
       <w:r>
-        <w:t xml:space="preserve"> </w:t>
+        <w:t>.</w:t>
       </w:r>
     </w:p>
     <w:p>
@@ -1073,8 +1073,6 @@
           <w:szCs w:val="22"/>
         </w:rPr>
       </w:pPr>
-      <w:bookmarkStart w:id="0" w:name="_GoBack"/>
-      <w:bookmarkEnd w:id="0"/>
       <w:r>
         <w:rPr>
           <w:sz w:val="22"/>
@@ -1216,9 +1214,34 @@
           <w:sz w:val="22"/>
           <w:szCs w:val="22"/>
         </w:rPr>
+        <w:t xml:space="preserve"> then </w:t>
+      </w:r>
+      <w:r>
+        <w:rPr>
+          <w:b/>
+          <w:color w:val="auto"/>
+          <w:sz w:val="22"/>
+          <w:szCs w:val="22"/>
+        </w:rPr>
+        <w:t xml:space="preserve">runs </w:t>
+      </w:r>
+      <w:r>
+        <w:rPr>
+          <w:b/>
+          <w:color w:val="auto"/>
+          <w:sz w:val="22"/>
+          <w:szCs w:val="22"/>
+        </w:rPr>
+        <w:t>the destructor</w:t>
+      </w:r>
+      <w:r>
+        <w:rPr>
+          <w:color w:val="auto"/>
+          <w:sz w:val="22"/>
+          <w:szCs w:val="22"/>
+        </w:rPr>
         <w:t xml:space="preserve"> </w:t>
       </w:r>
-      <w:commentRangeStart w:id="1"/>
       <w:r>
         <w:rPr>
           <w:b/>
@@ -1226,17 +1249,15 @@
           <w:sz w:val="22"/>
           <w:szCs w:val="22"/>
         </w:rPr>
-        <w:t>then</w:t>
-      </w:r>
-      <w:commentRangeEnd w:id="1"/>
-      <w:r>
-        <w:rPr>
-          <w:rStyle w:val="CommentReference"/>
-          <w:rFonts w:asciiTheme="minorHAnsi" w:hAnsiTheme="minorHAnsi" w:cstheme="minorBidi"/>
-          <w:b/>
+        <w:t>for</w:t>
+      </w:r>
+      <w:r>
+        <w:rPr>
           <w:color w:val="auto"/>
-        </w:rPr>
-        <w:commentReference w:id="1"/>
+          <w:sz w:val="22"/>
+          <w:szCs w:val="22"/>
+        </w:rPr>
+        <w:t xml:space="preserve"> </w:t>
       </w:r>
       <w:r>
         <w:rPr>
@@ -1245,6 +1266,15 @@
           <w:sz w:val="22"/>
           <w:szCs w:val="22"/>
         </w:rPr>
+        <w:t>Time</w:t>
+      </w:r>
+      <w:r>
+        <w:rPr>
+          <w:b/>
+          <w:color w:val="auto"/>
+          <w:sz w:val="22"/>
+          <w:szCs w:val="22"/>
+        </w:rPr>
         <w:t xml:space="preserve"> </w:t>
       </w:r>
       <w:r>
@@ -1254,20 +1284,42 @@
           <w:sz w:val="22"/>
           <w:szCs w:val="22"/>
         </w:rPr>
-        <w:t xml:space="preserve">runs </w:t>
-      </w:r>
-      <w:r>
-        <w:rPr>
-          <w:b/>
-          <w:color w:val="auto"/>
-          <w:sz w:val="22"/>
-          <w:szCs w:val="22"/>
-        </w:rPr>
-        <w:t>the destructor</w:t>
-      </w:r>
-      <w:r>
-        <w:rPr>
-          <w:color w:val="auto"/>
+        <w:t>(0, 0, 12)</w:t>
+      </w:r>
+    </w:p>
+    <w:p>
+      <w:pPr>
+        <w:pStyle w:val="Default"/>
+        <w:rPr>
+          <w:sz w:val="22"/>
+          <w:szCs w:val="22"/>
+        </w:rPr>
+      </w:pPr>
+    </w:p>
+    <w:p>
+      <w:pPr>
+        <w:pStyle w:val="Default"/>
+        <w:rPr>
+          <w:sz w:val="22"/>
+          <w:szCs w:val="22"/>
+        </w:rPr>
+      </w:pPr>
+      <w:r>
+        <w:rPr>
+          <w:sz w:val="22"/>
+          <w:szCs w:val="22"/>
+        </w:rPr>
+        <w:t xml:space="preserve">Line 2 </w:t>
+      </w:r>
+      <w:r>
+        <w:rPr>
+          <w:sz w:val="22"/>
+          <w:szCs w:val="22"/>
+        </w:rPr>
+        <w:t>–</w:t>
+      </w:r>
+      <w:r>
+        <w:rPr>
           <w:sz w:val="22"/>
           <w:szCs w:val="22"/>
         </w:rPr>
@@ -1275,34 +1327,121 @@
       </w:r>
       <w:r>
         <w:rPr>
-          <w:b/>
-          <w:color w:val="auto"/>
-          <w:sz w:val="22"/>
-          <w:szCs w:val="22"/>
-        </w:rPr>
-        <w:t>for</w:t>
-      </w:r>
-      <w:r>
-        <w:rPr>
-          <w:color w:val="auto"/>
+          <w:sz w:val="22"/>
+          <w:szCs w:val="22"/>
+        </w:rPr>
+        <w:t>runs the conversion constructor</w:t>
+      </w:r>
+      <w:r>
+        <w:rPr>
+          <w:sz w:val="22"/>
+          <w:szCs w:val="22"/>
+        </w:rPr>
+        <w:t xml:space="preserve"> to convert Time (12) into a time object.</w:t>
+      </w:r>
+      <w:r>
+        <w:t xml:space="preserve"> Then runs the overloaded + operator </w:t>
+      </w:r>
+      <w:r>
+        <w:t>function</w:t>
+      </w:r>
+      <w:r>
+        <w:t xml:space="preserve"> which adds 12 and the seconds of t1. </w:t>
+      </w:r>
+      <w:r>
+        <w:rPr>
+          <w:sz w:val="22"/>
+          <w:szCs w:val="22"/>
+        </w:rPr>
+        <w:t xml:space="preserve">This returns a Time(long) so the conversion constructor is run again. The destructor is run to destroy </w:t>
+      </w:r>
+      <w:r>
+        <w:rPr>
+          <w:sz w:val="22"/>
+          <w:szCs w:val="22"/>
+        </w:rPr>
+        <w:t>Time (</w:t>
+      </w:r>
+      <w:r>
+        <w:rPr>
+          <w:sz w:val="22"/>
+          <w:szCs w:val="22"/>
+        </w:rPr>
+        <w:t>12)</w:t>
+      </w:r>
+      <w:r>
+        <w:rPr>
+          <w:sz w:val="22"/>
+          <w:szCs w:val="22"/>
+        </w:rPr>
+        <w:t>.</w:t>
+      </w:r>
+      <w:r>
+        <w:rPr>
           <w:sz w:val="22"/>
           <w:szCs w:val="22"/>
         </w:rPr>
         <w:t xml:space="preserve"> </w:t>
       </w:r>
-      <w:r>
-        <w:rPr>
-          <w:b/>
-          <w:color w:val="auto"/>
-          <w:sz w:val="22"/>
-          <w:szCs w:val="22"/>
-        </w:rPr>
-        <w:t>Time</w:t>
-      </w:r>
-      <w:r>
-        <w:rPr>
-          <w:b/>
-          <w:color w:val="auto"/>
+    </w:p>
+    <w:p>
+      <w:pPr>
+        <w:pStyle w:val="Default"/>
+        <w:rPr>
+          <w:sz w:val="22"/>
+          <w:szCs w:val="22"/>
+        </w:rPr>
+      </w:pPr>
+    </w:p>
+    <w:p>
+      <w:pPr>
+        <w:pStyle w:val="Default"/>
+        <w:rPr>
+          <w:sz w:val="22"/>
+          <w:szCs w:val="22"/>
+        </w:rPr>
+      </w:pPr>
+      <w:r>
+        <w:rPr>
+          <w:sz w:val="22"/>
+          <w:szCs w:val="22"/>
+        </w:rPr>
+        <w:t>These will work as long as the conversion constructor and the overloaded operator + function exists.</w:t>
+      </w:r>
+    </w:p>
+    <w:p>
+      <w:pPr>
+        <w:pStyle w:val="Default"/>
+        <w:rPr>
+          <w:sz w:val="22"/>
+          <w:szCs w:val="22"/>
+        </w:rPr>
+      </w:pPr>
+    </w:p>
+    <w:p>
+      <w:pPr>
+        <w:pStyle w:val="Default"/>
+        <w:rPr>
+          <w:sz w:val="22"/>
+          <w:szCs w:val="22"/>
+        </w:rPr>
+      </w:pPr>
+      <w:r>
+        <w:rPr>
+          <w:sz w:val="22"/>
+          <w:szCs w:val="22"/>
+        </w:rPr>
+        <w:t xml:space="preserve">Line 3 </w:t>
+      </w:r>
+      <w:r>
+        <w:rPr>
+          <w:sz w:val="22"/>
+          <w:szCs w:val="22"/>
+        </w:rPr>
+        <w:t>–</w:t>
+      </w:r>
+      <w:r>
+        <w:rPr>
           <w:sz w:val="22"/>
           <w:szCs w:val="22"/>
         </w:rPr>
@@ -1310,12 +1449,123 @@
       </w:r>
       <w:r>
         <w:rPr>
-          <w:b/>
-          <w:color w:val="auto"/>
-          <w:sz w:val="22"/>
-          <w:szCs w:val="22"/>
-        </w:rPr>
-        <w:t>(0, 0, 12)</w:t>
+          <w:sz w:val="22"/>
+          <w:szCs w:val="22"/>
+        </w:rPr>
+        <w:t xml:space="preserve">runs the conversion constructor to convert 12 into a </w:t>
+      </w:r>
+      <w:r>
+        <w:rPr>
+          <w:b/>
+          <w:sz w:val="22"/>
+          <w:szCs w:val="22"/>
+        </w:rPr>
+        <w:t xml:space="preserve">temporary </w:t>
+      </w:r>
+      <w:r>
+        <w:rPr>
+          <w:sz w:val="22"/>
+          <w:szCs w:val="22"/>
+        </w:rPr>
+        <w:t>T</w:t>
+      </w:r>
+      <w:r>
+        <w:rPr>
+          <w:sz w:val="22"/>
+          <w:szCs w:val="22"/>
+        </w:rPr>
+        <w:t>ime</w:t>
+      </w:r>
+      <w:r>
+        <w:rPr>
+          <w:sz w:val="22"/>
+          <w:szCs w:val="22"/>
+        </w:rPr>
+        <w:t xml:space="preserve"> object.</w:t>
+      </w:r>
+      <w:r>
+        <w:rPr>
+          <w:sz w:val="22"/>
+          <w:szCs w:val="22"/>
+        </w:rPr>
+        <w:t xml:space="preserve"> This will now call the operator + function.</w:t>
+      </w:r>
+      <w:r>
+        <w:rPr>
+          <w:sz w:val="22"/>
+          <w:szCs w:val="22"/>
+        </w:rPr>
+        <w:t xml:space="preserve"> This will call the conversion constructor again to </w:t>
+      </w:r>
+      <w:r>
+        <w:rPr>
+          <w:sz w:val="22"/>
+          <w:szCs w:val="22"/>
+        </w:rPr>
+        <w:t>add seconds</w:t>
+      </w:r>
+      <w:r>
+        <w:rPr>
+          <w:sz w:val="22"/>
+          <w:szCs w:val="22"/>
+        </w:rPr>
+        <w:t xml:space="preserve"> from both time objects.</w:t>
+      </w:r>
+      <w:r>
+        <w:rPr>
+          <w:sz w:val="22"/>
+          <w:szCs w:val="22"/>
+        </w:rPr>
+        <w:t xml:space="preserve"> Then the destructor is run to remove the temporary Time object. </w:t>
+      </w:r>
+      <w:r>
+        <w:rPr>
+          <w:sz w:val="22"/>
+          <w:szCs w:val="22"/>
+        </w:rPr>
+        <w:t>The call to operator + function should not happen or this</w:t>
+      </w:r>
+      <w:r>
+        <w:rPr>
+          <w:sz w:val="22"/>
+          <w:szCs w:val="22"/>
+        </w:rPr>
+        <w:t xml:space="preserve"> could be </w:t>
+      </w:r>
+      <w:r>
+        <w:rPr>
+          <w:sz w:val="22"/>
+          <w:szCs w:val="22"/>
+        </w:rPr>
+        <w:t xml:space="preserve">unexpected. In order to fix this issue, </w:t>
+      </w:r>
+      <w:r>
+        <w:rPr>
+          <w:sz w:val="22"/>
+          <w:szCs w:val="22"/>
+        </w:rPr>
+        <w:t xml:space="preserve">make the conversion constructor explicit </w:t>
+      </w:r>
+      <w:r>
+        <w:rPr>
+          <w:sz w:val="22"/>
+          <w:szCs w:val="22"/>
+        </w:rPr>
+        <w:t>so that the user has to create a temporary time object with the value of 12 to run the conversion constructor compared to just explicitly typi</w:t>
+      </w:r>
+      <w:r>
+        <w:rPr>
+          <w:sz w:val="22"/>
+          <w:szCs w:val="22"/>
+        </w:rPr>
+        <w:t>ng in 12 as an integer.</w:t>
+      </w:r>
+      <w:r>
+        <w:rPr>
+          <w:sz w:val="22"/>
+          <w:szCs w:val="22"/>
+        </w:rPr>
+        <w:t xml:space="preserve"> </w:t>
       </w:r>
     </w:p>
     <w:p>
@@ -1340,7 +1590,7 @@
           <w:sz w:val="22"/>
           <w:szCs w:val="22"/>
         </w:rPr>
-        <w:t xml:space="preserve">Line 2 </w:t>
+        <w:t xml:space="preserve">Line 4 </w:t>
       </w:r>
       <w:r>
         <w:rPr>
@@ -1361,44 +1611,49 @@
           <w:sz w:val="22"/>
           <w:szCs w:val="22"/>
         </w:rPr>
-        <w:t>runs the conversion constructor</w:t>
-      </w:r>
-      <w:r>
-        <w:rPr>
-          <w:sz w:val="22"/>
-          <w:szCs w:val="22"/>
-        </w:rPr>
-        <w:t xml:space="preserve"> to convert Time (12) into a time object.</w:t>
-      </w:r>
-      <w:r>
-        <w:t xml:space="preserve"> Then runs the overloaded + operator </w:t>
-      </w:r>
-      <w:r>
-        <w:t>function</w:t>
-      </w:r>
-      <w:r>
-        <w:t xml:space="preserve"> which adds 12 and the seconds of t1. </w:t>
-      </w:r>
-      <w:r>
-        <w:rPr>
-          <w:sz w:val="22"/>
-          <w:szCs w:val="22"/>
-        </w:rPr>
-        <w:t xml:space="preserve">This returns a Time(long) so the conversion constructor is run again. The destructor is run to destroy </w:t>
-      </w:r>
-      <w:r>
-        <w:rPr>
-          <w:sz w:val="22"/>
-          <w:szCs w:val="22"/>
-        </w:rPr>
-        <w:t>Time (</w:t>
-      </w:r>
-      <w:r>
-        <w:rPr>
-          <w:sz w:val="22"/>
-          <w:szCs w:val="22"/>
-        </w:rPr>
-        <w:t>12)</w:t>
+        <w:t>This will not work as there is no overloaded + function that takes 12 as the first paramet</w:t>
+      </w:r>
+      <w:r>
+        <w:rPr>
+          <w:sz w:val="22"/>
+          <w:szCs w:val="22"/>
+        </w:rPr>
+        <w:t xml:space="preserve">er and a time object for the second. To fix this, create a function outside the class that </w:t>
+      </w:r>
+      <w:r>
+        <w:rPr>
+          <w:sz w:val="22"/>
+          <w:szCs w:val="22"/>
+        </w:rPr>
+        <w:t>overloads</w:t>
+      </w:r>
+      <w:r>
+        <w:rPr>
+          <w:sz w:val="22"/>
+          <w:szCs w:val="22"/>
+        </w:rPr>
+        <w:t xml:space="preserve"> the + operator. The parameter for this function would be an int and a const Time&amp; object.</w:t>
+      </w:r>
+      <w:r>
+        <w:rPr>
+          <w:sz w:val="22"/>
+          <w:szCs w:val="22"/>
+        </w:rPr>
+        <w:t xml:space="preserve"> Then inside the function definition, </w:t>
+      </w:r>
+      <w:r>
+        <w:rPr>
+          <w:sz w:val="22"/>
+          <w:szCs w:val="22"/>
+        </w:rPr>
+        <w:t xml:space="preserve"> </w:t>
+      </w:r>
+      <w:r>
+        <w:rPr>
+          <w:sz w:val="22"/>
+          <w:szCs w:val="22"/>
+        </w:rPr>
+        <w:t>return Time(timeobject.getSeconds() + int)</w:t>
       </w:r>
       <w:r>
         <w:rPr>
@@ -1407,13 +1662,6 @@
         </w:rPr>
         <w:t>.</w:t>
       </w:r>
-      <w:r>
-        <w:rPr>
-          <w:sz w:val="22"/>
-          <w:szCs w:val="22"/>
-        </w:rPr>
-        <w:t xml:space="preserve"> </w:t>
-      </w:r>
     </w:p>
     <w:p>
       <w:pPr>
@@ -1426,294 +1674,1280 @@
     </w:p>
     <w:p>
       <w:pPr>
+        <w:autoSpaceDE w:val="0"/>
+        <w:autoSpaceDN w:val="0"/>
+        <w:adjustRightInd w:val="0"/>
+        <w:spacing w:after="0" w:line="240" w:lineRule="auto"/>
+        <w:rPr>
+          <w:rFonts w:ascii="Calibri" w:hAnsi="Calibri" w:cs="Calibri"/>
+          <w:color w:val="000000"/>
+          <w:sz w:val="24"/>
+          <w:szCs w:val="24"/>
+        </w:rPr>
+      </w:pPr>
+    </w:p>
+    <w:p>
+      <w:pPr>
+        <w:autoSpaceDE w:val="0"/>
+        <w:autoSpaceDN w:val="0"/>
+        <w:adjustRightInd w:val="0"/>
+        <w:spacing w:after="0" w:line="240" w:lineRule="auto"/>
+        <w:rPr>
+          <w:rFonts w:ascii="Calibri" w:hAnsi="Calibri" w:cs="Calibri"/>
+          <w:color w:val="000000"/>
+          <w:sz w:val="24"/>
+          <w:szCs w:val="24"/>
+        </w:rPr>
+      </w:pPr>
+    </w:p>
+    <w:p>
+      <w:pPr>
+        <w:autoSpaceDE w:val="0"/>
+        <w:autoSpaceDN w:val="0"/>
+        <w:adjustRightInd w:val="0"/>
+        <w:spacing w:after="0" w:line="240" w:lineRule="auto"/>
+        <w:rPr>
+          <w:rFonts w:ascii="Calibri" w:hAnsi="Calibri" w:cs="Calibri"/>
+          <w:color w:val="000000"/>
+          <w:sz w:val="24"/>
+          <w:szCs w:val="24"/>
+        </w:rPr>
+      </w:pPr>
+    </w:p>
+    <w:p>
+      <w:pPr>
+        <w:autoSpaceDE w:val="0"/>
+        <w:autoSpaceDN w:val="0"/>
+        <w:adjustRightInd w:val="0"/>
+        <w:spacing w:after="0" w:line="240" w:lineRule="auto"/>
+        <w:rPr>
+          <w:rFonts w:ascii="Calibri" w:hAnsi="Calibri" w:cs="Calibri"/>
+          <w:color w:val="000000"/>
+          <w:sz w:val="24"/>
+          <w:szCs w:val="24"/>
+        </w:rPr>
+      </w:pPr>
+    </w:p>
+    <w:p>
+      <w:pPr>
+        <w:autoSpaceDE w:val="0"/>
+        <w:autoSpaceDN w:val="0"/>
+        <w:adjustRightInd w:val="0"/>
+        <w:spacing w:after="0" w:line="240" w:lineRule="auto"/>
+        <w:rPr>
+          <w:rFonts w:ascii="Calibri" w:hAnsi="Calibri" w:cs="Calibri"/>
+          <w:color w:val="000000"/>
+          <w:sz w:val="24"/>
+          <w:szCs w:val="24"/>
+        </w:rPr>
+      </w:pPr>
+    </w:p>
+    <w:p>
+      <w:pPr>
+        <w:autoSpaceDE w:val="0"/>
+        <w:autoSpaceDN w:val="0"/>
+        <w:adjustRightInd w:val="0"/>
+        <w:spacing w:after="0" w:line="240" w:lineRule="auto"/>
+        <w:rPr>
+          <w:rFonts w:ascii="Calibri" w:hAnsi="Calibri" w:cs="Calibri"/>
+          <w:color w:val="000000"/>
+          <w:sz w:val="24"/>
+          <w:szCs w:val="24"/>
+        </w:rPr>
+      </w:pPr>
+    </w:p>
+    <w:p>
+      <w:pPr>
+        <w:autoSpaceDE w:val="0"/>
+        <w:autoSpaceDN w:val="0"/>
+        <w:adjustRightInd w:val="0"/>
+        <w:spacing w:after="0" w:line="240" w:lineRule="auto"/>
+        <w:rPr>
+          <w:rFonts w:ascii="Calibri" w:hAnsi="Calibri" w:cs="Calibri"/>
+          <w:color w:val="000000"/>
+          <w:sz w:val="24"/>
+          <w:szCs w:val="24"/>
+        </w:rPr>
+      </w:pPr>
+    </w:p>
+    <w:p>
+      <w:pPr>
+        <w:autoSpaceDE w:val="0"/>
+        <w:autoSpaceDN w:val="0"/>
+        <w:adjustRightInd w:val="0"/>
+        <w:spacing w:after="0" w:line="240" w:lineRule="auto"/>
+        <w:rPr>
+          <w:rFonts w:ascii="Calibri" w:hAnsi="Calibri" w:cs="Calibri"/>
+          <w:color w:val="000000"/>
+          <w:sz w:val="24"/>
+          <w:szCs w:val="24"/>
+        </w:rPr>
+      </w:pPr>
+    </w:p>
+    <w:p>
+      <w:pPr>
+        <w:autoSpaceDE w:val="0"/>
+        <w:autoSpaceDN w:val="0"/>
+        <w:adjustRightInd w:val="0"/>
+        <w:spacing w:after="0" w:line="240" w:lineRule="auto"/>
+        <w:rPr>
+          <w:rFonts w:ascii="Calibri" w:hAnsi="Calibri" w:cs="Calibri"/>
+          <w:color w:val="000000"/>
+          <w:sz w:val="24"/>
+          <w:szCs w:val="24"/>
+        </w:rPr>
+      </w:pPr>
+    </w:p>
+    <w:p>
+      <w:pPr>
+        <w:autoSpaceDE w:val="0"/>
+        <w:autoSpaceDN w:val="0"/>
+        <w:adjustRightInd w:val="0"/>
+        <w:spacing w:after="0" w:line="240" w:lineRule="auto"/>
+        <w:rPr>
+          <w:rFonts w:ascii="Calibri" w:hAnsi="Calibri" w:cs="Calibri"/>
+          <w:color w:val="000000"/>
+          <w:sz w:val="24"/>
+          <w:szCs w:val="24"/>
+        </w:rPr>
+      </w:pPr>
+    </w:p>
+    <w:p>
+      <w:pPr>
+        <w:autoSpaceDE w:val="0"/>
+        <w:autoSpaceDN w:val="0"/>
+        <w:adjustRightInd w:val="0"/>
+        <w:spacing w:after="0" w:line="240" w:lineRule="auto"/>
+        <w:rPr>
+          <w:rFonts w:ascii="Calibri" w:hAnsi="Calibri" w:cs="Calibri"/>
+          <w:color w:val="000000"/>
+          <w:sz w:val="24"/>
+          <w:szCs w:val="24"/>
+        </w:rPr>
+      </w:pPr>
+    </w:p>
+    <w:p>
+      <w:pPr>
+        <w:autoSpaceDE w:val="0"/>
+        <w:autoSpaceDN w:val="0"/>
+        <w:adjustRightInd w:val="0"/>
+        <w:spacing w:after="0" w:line="240" w:lineRule="auto"/>
+        <w:rPr>
+          <w:rFonts w:ascii="Calibri" w:hAnsi="Calibri" w:cs="Calibri"/>
+          <w:color w:val="000000"/>
+          <w:sz w:val="24"/>
+          <w:szCs w:val="24"/>
+        </w:rPr>
+      </w:pPr>
+    </w:p>
+    <w:p>
+      <w:pPr>
+        <w:autoSpaceDE w:val="0"/>
+        <w:autoSpaceDN w:val="0"/>
+        <w:adjustRightInd w:val="0"/>
+        <w:spacing w:after="0" w:line="240" w:lineRule="auto"/>
+        <w:rPr>
+          <w:rFonts w:ascii="Calibri" w:hAnsi="Calibri" w:cs="Calibri"/>
+          <w:color w:val="000000"/>
+          <w:sz w:val="24"/>
+          <w:szCs w:val="24"/>
+        </w:rPr>
+      </w:pPr>
+    </w:p>
+    <w:p>
+      <w:pPr>
+        <w:autoSpaceDE w:val="0"/>
+        <w:autoSpaceDN w:val="0"/>
+        <w:adjustRightInd w:val="0"/>
+        <w:spacing w:after="0" w:line="240" w:lineRule="auto"/>
+        <w:rPr>
+          <w:rFonts w:ascii="Calibri" w:hAnsi="Calibri" w:cs="Calibri"/>
+          <w:color w:val="000000"/>
+          <w:sz w:val="24"/>
+          <w:szCs w:val="24"/>
+        </w:rPr>
+      </w:pPr>
+    </w:p>
+    <w:p>
+      <w:pPr>
+        <w:autoSpaceDE w:val="0"/>
+        <w:autoSpaceDN w:val="0"/>
+        <w:adjustRightInd w:val="0"/>
+        <w:spacing w:after="0" w:line="240" w:lineRule="auto"/>
+        <w:rPr>
+          <w:rFonts w:ascii="Calibri" w:hAnsi="Calibri" w:cs="Calibri"/>
+          <w:color w:val="000000"/>
+        </w:rPr>
+      </w:pPr>
+      <w:commentRangeStart w:id="0"/>
+      <w:r>
+        <w:rPr>
+          <w:rFonts w:ascii="Calibri" w:hAnsi="Calibri" w:cs="Calibri"/>
+          <w:color w:val="000000"/>
+        </w:rPr>
+        <w:t xml:space="preserve">The purpose of the </w:t>
+      </w:r>
+      <w:r>
+        <w:rPr>
+          <w:rFonts w:ascii="Consolas" w:hAnsi="Consolas" w:cs="Consolas"/>
+          <w:b/>
+          <w:bCs/>
+          <w:color w:val="000000"/>
+          <w:sz w:val="21"/>
+          <w:szCs w:val="21"/>
+        </w:rPr>
+        <w:t xml:space="preserve">TransactionList::deleteGivenTransaction </w:t>
+      </w:r>
+      <w:r>
+        <w:rPr>
+          <w:rFonts w:ascii="Calibri" w:hAnsi="Calibri" w:cs="Calibri"/>
+          <w:color w:val="000000"/>
+        </w:rPr>
+        <w:t xml:space="preserve">function is to delete the first occurrence, if there is one, of a given transaction from a non-empty transaction list. Is the following version correct? If not, describe all the reasons why it isn’t and show how it should be amended to work correctly. </w:t>
+      </w:r>
+    </w:p>
+    <w:p>
+      <w:pPr>
+        <w:autoSpaceDE w:val="0"/>
+        <w:autoSpaceDN w:val="0"/>
+        <w:adjustRightInd w:val="0"/>
+        <w:spacing w:after="0" w:line="240" w:lineRule="auto"/>
+        <w:rPr>
+          <w:rFonts w:ascii="Consolas" w:hAnsi="Consolas" w:cs="Consolas"/>
+          <w:b/>
+          <w:bCs/>
+          <w:color w:val="000000"/>
+          <w:sz w:val="21"/>
+          <w:szCs w:val="21"/>
+        </w:rPr>
+      </w:pPr>
+      <w:r>
+        <w:rPr>
+          <w:rFonts w:ascii="Consolas" w:hAnsi="Consolas" w:cs="Consolas"/>
+          <w:b/>
+          <w:bCs/>
+          <w:color w:val="000000"/>
+          <w:sz w:val="21"/>
+          <w:szCs w:val="21"/>
+        </w:rPr>
+        <w:t xml:space="preserve">void TransactionList::deleteGivenTransaction(const Transaction&amp; tr) </w:t>
+      </w:r>
+    </w:p>
+    <w:p>
+      <w:pPr>
+        <w:autoSpaceDE w:val="0"/>
+        <w:autoSpaceDN w:val="0"/>
+        <w:adjustRightInd w:val="0"/>
+        <w:spacing w:after="0" w:line="240" w:lineRule="auto"/>
+        <w:rPr>
+          <w:rFonts w:ascii="Consolas" w:hAnsi="Consolas" w:cs="Consolas"/>
+          <w:color w:val="000000"/>
+          <w:sz w:val="21"/>
+          <w:szCs w:val="21"/>
+        </w:rPr>
+      </w:pPr>
+      <w:r>
+        <w:rPr>
+          <w:rFonts w:ascii="Consolas" w:hAnsi="Consolas" w:cs="Consolas"/>
+          <w:b/>
+          <w:bCs/>
+          <w:color w:val="000000"/>
+          <w:sz w:val="21"/>
+          <w:szCs w:val="21"/>
+        </w:rPr>
+        <w:t xml:space="preserve">{ </w:t>
+      </w:r>
+    </w:p>
+    <w:p>
+      <w:pPr>
+        <w:autoSpaceDE w:val="0"/>
+        <w:autoSpaceDN w:val="0"/>
+        <w:adjustRightInd w:val="0"/>
+        <w:spacing w:after="0" w:line="240" w:lineRule="auto"/>
+        <w:ind w:firstLine="720"/>
+        <w:rPr>
+          <w:rFonts w:ascii="Consolas" w:hAnsi="Consolas" w:cs="Consolas"/>
+          <w:color w:val="000000"/>
+          <w:sz w:val="21"/>
+          <w:szCs w:val="21"/>
+        </w:rPr>
+      </w:pPr>
+      <w:r>
+        <w:rPr>
+          <w:rFonts w:ascii="Consolas" w:hAnsi="Consolas" w:cs="Consolas"/>
+          <w:b/>
+          <w:bCs/>
+          <w:color w:val="000000"/>
+          <w:sz w:val="21"/>
+          <w:szCs w:val="21"/>
+        </w:rPr>
+        <w:t xml:space="preserve">assert(size() != 0); </w:t>
+      </w:r>
+    </w:p>
+    <w:p>
+      <w:pPr>
+        <w:autoSpaceDE w:val="0"/>
+        <w:autoSpaceDN w:val="0"/>
+        <w:adjustRightInd w:val="0"/>
+        <w:spacing w:after="0" w:line="240" w:lineRule="auto"/>
+        <w:ind w:firstLine="720"/>
+        <w:rPr>
+          <w:rFonts w:ascii="Consolas" w:hAnsi="Consolas" w:cs="Consolas"/>
+          <w:color w:val="000000"/>
+          <w:sz w:val="21"/>
+          <w:szCs w:val="21"/>
+        </w:rPr>
+      </w:pPr>
+      <w:r>
+        <w:rPr>
+          <w:rFonts w:ascii="Consolas" w:hAnsi="Consolas" w:cs="Consolas"/>
+          <w:b/>
+          <w:bCs/>
+          <w:color w:val="000000"/>
+          <w:sz w:val="21"/>
+          <w:szCs w:val="21"/>
+        </w:rPr>
+        <w:t xml:space="preserve">if (newestTransaction() == tr) </w:t>
+      </w:r>
+    </w:p>
+    <w:p>
+      <w:pPr>
+        <w:autoSpaceDE w:val="0"/>
+        <w:autoSpaceDN w:val="0"/>
+        <w:adjustRightInd w:val="0"/>
+        <w:spacing w:after="0" w:line="240" w:lineRule="auto"/>
+        <w:ind w:left="720" w:firstLine="720"/>
+        <w:rPr>
+          <w:rFonts w:ascii="Consolas" w:hAnsi="Consolas" w:cs="Consolas"/>
+          <w:color w:val="000000"/>
+          <w:sz w:val="21"/>
+          <w:szCs w:val="21"/>
+        </w:rPr>
+      </w:pPr>
+      <w:r>
+        <w:rPr>
+          <w:rFonts w:ascii="Consolas" w:hAnsi="Consolas" w:cs="Consolas"/>
+          <w:b/>
+          <w:bCs/>
+          <w:color w:val="000000"/>
+          <w:sz w:val="21"/>
+          <w:szCs w:val="21"/>
+        </w:rPr>
+        <w:t xml:space="preserve">*this = olderTransactions(); </w:t>
+      </w:r>
+    </w:p>
+    <w:p>
+      <w:pPr>
+        <w:autoSpaceDE w:val="0"/>
+        <w:autoSpaceDN w:val="0"/>
+        <w:adjustRightInd w:val="0"/>
+        <w:spacing w:after="0" w:line="240" w:lineRule="auto"/>
+        <w:ind w:firstLine="720"/>
+        <w:rPr>
+          <w:rFonts w:ascii="Consolas" w:hAnsi="Consolas" w:cs="Consolas"/>
+          <w:color w:val="000000"/>
+          <w:sz w:val="21"/>
+          <w:szCs w:val="21"/>
+        </w:rPr>
+      </w:pPr>
+      <w:r>
+        <w:rPr>
+          <w:rFonts w:ascii="Consolas" w:hAnsi="Consolas" w:cs="Consolas"/>
+          <w:b/>
+          <w:bCs/>
+          <w:color w:val="000000"/>
+          <w:sz w:val="21"/>
+          <w:szCs w:val="21"/>
+        </w:rPr>
+        <w:t xml:space="preserve">else </w:t>
+      </w:r>
+    </w:p>
+    <w:p>
+      <w:pPr>
+        <w:autoSpaceDE w:val="0"/>
+        <w:autoSpaceDN w:val="0"/>
+        <w:adjustRightInd w:val="0"/>
+        <w:spacing w:after="0" w:line="240" w:lineRule="auto"/>
+        <w:ind w:firstLine="720"/>
+        <w:rPr>
+          <w:rFonts w:ascii="Consolas" w:hAnsi="Consolas" w:cs="Consolas"/>
+          <w:color w:val="000000"/>
+          <w:sz w:val="21"/>
+          <w:szCs w:val="21"/>
+        </w:rPr>
+      </w:pPr>
+      <w:r>
+        <w:rPr>
+          <w:rFonts w:ascii="Consolas" w:hAnsi="Consolas" w:cs="Consolas"/>
+          <w:b/>
+          <w:bCs/>
+          <w:color w:val="000000"/>
+          <w:sz w:val="21"/>
+          <w:szCs w:val="21"/>
+        </w:rPr>
+        <w:t xml:space="preserve">{ </w:t>
+      </w:r>
+    </w:p>
+    <w:p>
+      <w:pPr>
+        <w:autoSpaceDE w:val="0"/>
+        <w:autoSpaceDN w:val="0"/>
+        <w:adjustRightInd w:val="0"/>
+        <w:spacing w:after="0" w:line="240" w:lineRule="auto"/>
+        <w:ind w:left="720" w:firstLine="720"/>
+        <w:rPr>
+          <w:rFonts w:ascii="Consolas" w:hAnsi="Consolas" w:cs="Consolas"/>
+          <w:color w:val="000000"/>
+          <w:sz w:val="21"/>
+          <w:szCs w:val="21"/>
+        </w:rPr>
+      </w:pPr>
+      <w:r>
+        <w:rPr>
+          <w:rFonts w:ascii="Consolas" w:hAnsi="Consolas" w:cs="Consolas"/>
+          <w:b/>
+          <w:bCs/>
+          <w:color w:val="000000"/>
+          <w:sz w:val="21"/>
+          <w:szCs w:val="21"/>
+        </w:rPr>
+        <w:t xml:space="preserve">Transaction firstTr(newestTransaction()); </w:t>
+      </w:r>
+    </w:p>
+    <w:p>
+      <w:pPr>
+        <w:autoSpaceDE w:val="0"/>
+        <w:autoSpaceDN w:val="0"/>
+        <w:adjustRightInd w:val="0"/>
+        <w:spacing w:after="0" w:line="240" w:lineRule="auto"/>
+        <w:ind w:left="720" w:firstLine="720"/>
+        <w:rPr>
+          <w:rFonts w:ascii="Consolas" w:hAnsi="Consolas" w:cs="Consolas"/>
+          <w:color w:val="000000"/>
+          <w:sz w:val="21"/>
+          <w:szCs w:val="21"/>
+        </w:rPr>
+      </w:pPr>
+      <w:r>
+        <w:rPr>
+          <w:rFonts w:ascii="Consolas" w:hAnsi="Consolas" w:cs="Consolas"/>
+          <w:b/>
+          <w:bCs/>
+          <w:color w:val="000000"/>
+          <w:sz w:val="21"/>
+          <w:szCs w:val="21"/>
+        </w:rPr>
+        <w:t xml:space="preserve">olderTransactions().deleteGivenTransaction(tr); </w:t>
+      </w:r>
+    </w:p>
+    <w:p>
+      <w:pPr>
+        <w:autoSpaceDE w:val="0"/>
+        <w:autoSpaceDN w:val="0"/>
+        <w:adjustRightInd w:val="0"/>
+        <w:spacing w:after="0" w:line="240" w:lineRule="auto"/>
+        <w:ind w:firstLine="1440"/>
+        <w:rPr>
+          <w:rFonts w:ascii="Consolas" w:hAnsi="Consolas" w:cs="Consolas"/>
+          <w:color w:val="000000"/>
+          <w:sz w:val="21"/>
+          <w:szCs w:val="21"/>
+        </w:rPr>
+      </w:pPr>
+      <w:r>
+        <w:rPr>
+          <w:rFonts w:ascii="Consolas" w:hAnsi="Consolas" w:cs="Consolas"/>
+          <w:b/>
+          <w:bCs/>
+          <w:color w:val="000000"/>
+          <w:sz w:val="21"/>
+          <w:szCs w:val="21"/>
+        </w:rPr>
+        <w:t xml:space="preserve">this-&gt;addNewTransaction(firstTr); </w:t>
+      </w:r>
+    </w:p>
+    <w:p>
+      <w:pPr>
+        <w:autoSpaceDE w:val="0"/>
+        <w:autoSpaceDN w:val="0"/>
+        <w:adjustRightInd w:val="0"/>
+        <w:spacing w:after="0" w:line="240" w:lineRule="auto"/>
+        <w:ind w:firstLine="720"/>
+        <w:rPr>
+          <w:rFonts w:ascii="Consolas" w:hAnsi="Consolas" w:cs="Consolas"/>
+          <w:color w:val="000000"/>
+          <w:sz w:val="21"/>
+          <w:szCs w:val="21"/>
+        </w:rPr>
+      </w:pPr>
+      <w:r>
+        <w:rPr>
+          <w:rFonts w:ascii="Consolas" w:hAnsi="Consolas" w:cs="Consolas"/>
+          <w:b/>
+          <w:bCs/>
+          <w:color w:val="000000"/>
+          <w:sz w:val="21"/>
+          <w:szCs w:val="21"/>
+        </w:rPr>
+        <w:t xml:space="preserve">} </w:t>
+      </w:r>
+    </w:p>
+    <w:p>
+      <w:pPr>
         <w:pStyle w:val="Default"/>
         <w:rPr>
-          <w:sz w:val="22"/>
-          <w:szCs w:val="22"/>
-        </w:rPr>
-      </w:pPr>
-      <w:r>
-        <w:rPr>
-          <w:sz w:val="22"/>
-          <w:szCs w:val="22"/>
-        </w:rPr>
-        <w:t>These will work as long as the conversion constructor and the overloaded operator + function exists.</w:t>
-      </w:r>
-    </w:p>
-    <w:p>
-      <w:pPr>
-        <w:pStyle w:val="Default"/>
-        <w:rPr>
-          <w:sz w:val="22"/>
-          <w:szCs w:val="22"/>
-        </w:rPr>
-      </w:pPr>
-    </w:p>
-    <w:p>
-      <w:pPr>
-        <w:pStyle w:val="Default"/>
-        <w:rPr>
-          <w:sz w:val="22"/>
-          <w:szCs w:val="22"/>
-        </w:rPr>
-      </w:pPr>
-      <w:r>
-        <w:rPr>
-          <w:sz w:val="22"/>
-          <w:szCs w:val="22"/>
-        </w:rPr>
-        <w:t xml:space="preserve">Line 3 </w:t>
-      </w:r>
-      <w:r>
-        <w:rPr>
-          <w:sz w:val="22"/>
-          <w:szCs w:val="22"/>
-        </w:rPr>
-        <w:t>–</w:t>
-      </w:r>
-      <w:r>
-        <w:rPr>
-          <w:sz w:val="22"/>
-          <w:szCs w:val="22"/>
-        </w:rPr>
-        <w:t xml:space="preserve"> </w:t>
-      </w:r>
-      <w:r>
-        <w:rPr>
-          <w:sz w:val="22"/>
-          <w:szCs w:val="22"/>
-        </w:rPr>
-        <w:t xml:space="preserve">runs the conversion constructor to convert 12 into a </w:t>
-      </w:r>
-      <w:r>
-        <w:rPr>
-          <w:b/>
-          <w:sz w:val="22"/>
-          <w:szCs w:val="22"/>
-        </w:rPr>
-        <w:t xml:space="preserve">temporary </w:t>
-      </w:r>
-      <w:r>
-        <w:rPr>
-          <w:sz w:val="22"/>
-          <w:szCs w:val="22"/>
-        </w:rPr>
-        <w:t>T</w:t>
-      </w:r>
-      <w:r>
-        <w:rPr>
-          <w:sz w:val="22"/>
-          <w:szCs w:val="22"/>
-        </w:rPr>
-        <w:t>ime</w:t>
-      </w:r>
-      <w:r>
-        <w:rPr>
-          <w:sz w:val="22"/>
-          <w:szCs w:val="22"/>
-        </w:rPr>
-        <w:t xml:space="preserve"> object.</w:t>
-      </w:r>
-      <w:r>
-        <w:rPr>
-          <w:sz w:val="22"/>
-          <w:szCs w:val="22"/>
-        </w:rPr>
-        <w:t xml:space="preserve"> This will now call the </w:t>
-      </w:r>
-      <w:commentRangeStart w:id="2"/>
-      <w:r>
-        <w:rPr>
-          <w:sz w:val="22"/>
-          <w:szCs w:val="22"/>
-        </w:rPr>
-        <w:t>operator + function</w:t>
-      </w:r>
-      <w:commentRangeEnd w:id="2"/>
+          <w:rFonts w:ascii="Consolas" w:hAnsi="Consolas" w:cs="Consolas"/>
+          <w:b/>
+          <w:bCs/>
+          <w:sz w:val="21"/>
+          <w:szCs w:val="21"/>
+        </w:rPr>
+      </w:pPr>
+      <w:r>
+        <w:rPr>
+          <w:rFonts w:ascii="Consolas" w:hAnsi="Consolas" w:cs="Consolas"/>
+          <w:b/>
+          <w:bCs/>
+          <w:sz w:val="21"/>
+          <w:szCs w:val="21"/>
+        </w:rPr>
+        <w:t>}</w:t>
+      </w:r>
+      <w:commentRangeEnd w:id="0"/>
       <w:r>
         <w:rPr>
           <w:rStyle w:val="CommentReference"/>
           <w:rFonts w:asciiTheme="minorHAnsi" w:hAnsiTheme="minorHAnsi" w:cstheme="minorBidi"/>
           <w:color w:val="auto"/>
         </w:rPr>
-        <w:commentReference w:id="2"/>
-      </w:r>
-      <w:r>
-        <w:rPr>
-          <w:sz w:val="22"/>
-          <w:szCs w:val="22"/>
+        <w:commentReference w:id="0"/>
+      </w:r>
+    </w:p>
+    <w:p>
+      <w:pPr>
+        <w:autoSpaceDE w:val="0"/>
+        <w:autoSpaceDN w:val="0"/>
+        <w:adjustRightInd w:val="0"/>
+        <w:spacing w:after="0" w:line="240" w:lineRule="auto"/>
+        <w:rPr>
+          <w:rFonts w:ascii="Calibri" w:hAnsi="Calibri" w:cs="Calibri"/>
+          <w:color w:val="000000"/>
+        </w:rPr>
+      </w:pPr>
+    </w:p>
+    <w:p>
+      <w:pPr>
+        <w:autoSpaceDE w:val="0"/>
+        <w:autoSpaceDN w:val="0"/>
+        <w:adjustRightInd w:val="0"/>
+        <w:spacing w:after="0" w:line="240" w:lineRule="auto"/>
+        <w:rPr>
+          <w:rFonts w:ascii="Calibri" w:hAnsi="Calibri" w:cs="Calibri"/>
+          <w:color w:val="000000"/>
+        </w:rPr>
+      </w:pPr>
+      <w:bookmarkStart w:id="1" w:name="_GoBack"/>
+      <w:bookmarkEnd w:id="1"/>
+    </w:p>
+    <w:p>
+      <w:pPr>
+        <w:autoSpaceDE w:val="0"/>
+        <w:autoSpaceDN w:val="0"/>
+        <w:adjustRightInd w:val="0"/>
+        <w:spacing w:after="0" w:line="240" w:lineRule="auto"/>
+        <w:rPr>
+          <w:rFonts w:ascii="Calibri" w:hAnsi="Calibri" w:cs="Calibri"/>
+          <w:color w:val="000000"/>
+        </w:rPr>
+      </w:pPr>
+      <w:r>
+        <w:rPr>
+          <w:rFonts w:ascii="Calibri" w:hAnsi="Calibri" w:cs="Calibri"/>
+          <w:color w:val="000000"/>
+        </w:rPr>
+        <w:t xml:space="preserve">1 g) </w:t>
+      </w:r>
+    </w:p>
+    <w:p>
+      <w:pPr>
+        <w:autoSpaceDE w:val="0"/>
+        <w:autoSpaceDN w:val="0"/>
+        <w:adjustRightInd w:val="0"/>
+        <w:spacing w:after="0" w:line="240" w:lineRule="auto"/>
+        <w:rPr>
+          <w:rFonts w:ascii="Calibri" w:hAnsi="Calibri" w:cs="Calibri"/>
+          <w:color w:val="000000"/>
+        </w:rPr>
+      </w:pPr>
+    </w:p>
+    <w:p>
+      <w:pPr>
+        <w:autoSpaceDE w:val="0"/>
+        <w:autoSpaceDN w:val="0"/>
+        <w:adjustRightInd w:val="0"/>
+        <w:spacing w:after="0" w:line="240" w:lineRule="auto"/>
+        <w:rPr>
+          <w:rFonts w:ascii="Calibri" w:hAnsi="Calibri" w:cs="Calibri"/>
+          <w:color w:val="000000"/>
+        </w:rPr>
+      </w:pPr>
+    </w:p>
+    <w:p>
+      <w:pPr>
+        <w:autoSpaceDE w:val="0"/>
+        <w:autoSpaceDN w:val="0"/>
+        <w:adjustRightInd w:val="0"/>
+        <w:spacing w:after="0" w:line="240" w:lineRule="auto"/>
+        <w:rPr>
+          <w:rFonts w:ascii="Calibri" w:hAnsi="Calibri" w:cs="Calibri"/>
+          <w:color w:val="000000"/>
+          <w:sz w:val="24"/>
+          <w:szCs w:val="24"/>
+        </w:rPr>
+      </w:pPr>
+    </w:p>
+    <w:p>
+      <w:pPr>
+        <w:autoSpaceDE w:val="0"/>
+        <w:autoSpaceDN w:val="0"/>
+        <w:adjustRightInd w:val="0"/>
+        <w:spacing w:after="0" w:line="240" w:lineRule="auto"/>
+        <w:rPr>
+          <w:rFonts w:ascii="Calibri" w:hAnsi="Calibri" w:cs="Calibri"/>
+          <w:color w:val="000000"/>
+        </w:rPr>
+      </w:pPr>
+      <w:r>
+        <w:rPr>
+          <w:rFonts w:ascii="Calibri" w:hAnsi="Calibri" w:cs="Calibri"/>
+          <w:color w:val="000000"/>
+        </w:rPr>
+        <w:t xml:space="preserve">What differences would it make to declare a method such as </w:t>
+      </w:r>
+      <w:r>
+        <w:rPr>
+          <w:rFonts w:ascii="Consolas" w:hAnsi="Consolas" w:cs="Consolas"/>
+          <w:b/>
+          <w:bCs/>
+          <w:color w:val="000000"/>
+          <w:sz w:val="21"/>
+          <w:szCs w:val="21"/>
+        </w:rPr>
+        <w:t xml:space="preserve">BankAccount::prepareFormattedAccountDetails </w:t>
+      </w:r>
+      <w:r>
+        <w:rPr>
+          <w:rFonts w:ascii="Calibri" w:hAnsi="Calibri" w:cs="Calibri"/>
+          <w:color w:val="000000"/>
+        </w:rPr>
+        <w:t xml:space="preserve">as </w:t>
+      </w:r>
+      <w:r>
+        <w:rPr>
+          <w:rFonts w:ascii="Consolas" w:hAnsi="Consolas" w:cs="Consolas"/>
+          <w:b/>
+          <w:bCs/>
+          <w:color w:val="000000"/>
+          <w:sz w:val="21"/>
+          <w:szCs w:val="21"/>
+        </w:rPr>
+        <w:t>virtual</w:t>
+      </w:r>
+      <w:r>
+        <w:rPr>
+          <w:rFonts w:ascii="Calibri" w:hAnsi="Calibri" w:cs="Calibri"/>
+          <w:color w:val="000000"/>
+        </w:rPr>
+        <w:t xml:space="preserve">? Explain why you might want to do this. </w:t>
+      </w:r>
+    </w:p>
+    <w:p>
+      <w:pPr>
+        <w:autoSpaceDE w:val="0"/>
+        <w:autoSpaceDN w:val="0"/>
+        <w:adjustRightInd w:val="0"/>
+        <w:spacing w:after="0" w:line="240" w:lineRule="auto"/>
+        <w:rPr>
+          <w:rFonts w:ascii="Calibri" w:hAnsi="Calibri" w:cs="Calibri"/>
+          <w:color w:val="000000"/>
+        </w:rPr>
+      </w:pPr>
+    </w:p>
+    <w:p>
+      <w:pPr>
+        <w:autoSpaceDE w:val="0"/>
+        <w:autoSpaceDN w:val="0"/>
+        <w:adjustRightInd w:val="0"/>
+        <w:spacing w:after="0" w:line="240" w:lineRule="auto"/>
+        <w:rPr>
+          <w:rFonts w:ascii="Calibri" w:hAnsi="Calibri" w:cs="Calibri"/>
+          <w:color w:val="000000"/>
+        </w:rPr>
+      </w:pPr>
+      <w:r>
+        <w:rPr>
+          <w:rFonts w:ascii="Calibri" w:hAnsi="Calibri" w:cs="Calibri"/>
+          <w:color w:val="000000"/>
+        </w:rPr>
+        <w:t>1 h</w:t>
+      </w:r>
+      <w:r>
+        <w:rPr>
+          <w:rFonts w:ascii="Calibri" w:hAnsi="Calibri" w:cs="Calibri"/>
+          <w:color w:val="000000"/>
+        </w:rPr>
+        <w:t xml:space="preserve">) this allows the subclasses to redefine this method but also if there is a bank account that points to a </w:t>
+      </w:r>
+      <w:r>
+        <w:rPr>
+          <w:rFonts w:ascii="Calibri" w:hAnsi="Calibri" w:cs="Calibri"/>
+          <w:color w:val="000000"/>
+        </w:rPr>
+        <w:t>subclass</w:t>
+      </w:r>
+      <w:r>
+        <w:rPr>
+          <w:rFonts w:ascii="Calibri" w:hAnsi="Calibri" w:cs="Calibri"/>
+          <w:color w:val="000000"/>
+        </w:rPr>
+        <w:t xml:space="preserve"> at runtime, the compiler will wait to see what method it should </w:t>
+      </w:r>
+      <w:r>
+        <w:rPr>
+          <w:rFonts w:ascii="Calibri" w:hAnsi="Calibri" w:cs="Calibri"/>
+          <w:color w:val="000000"/>
+        </w:rPr>
+        <w:t>call (the method that the pointer points to) compared</w:t>
+      </w:r>
+      <w:r>
+        <w:rPr>
+          <w:rFonts w:ascii="Calibri" w:hAnsi="Calibri" w:cs="Calibri"/>
+          <w:color w:val="000000"/>
+        </w:rPr>
+        <w:t xml:space="preserve"> to calling the method that is </w:t>
+      </w:r>
+      <w:r>
+        <w:rPr>
+          <w:rFonts w:ascii="Calibri" w:hAnsi="Calibri" w:cs="Calibri"/>
+          <w:color w:val="000000"/>
+        </w:rPr>
+        <w:t>from</w:t>
+      </w:r>
+      <w:r>
+        <w:rPr>
+          <w:rFonts w:ascii="Calibri" w:hAnsi="Calibri" w:cs="Calibri"/>
+          <w:color w:val="000000"/>
+        </w:rPr>
+        <w:t xml:space="preserve"> the pointer</w:t>
+      </w:r>
+      <w:r>
+        <w:rPr>
+          <w:rFonts w:ascii="Calibri" w:hAnsi="Calibri" w:cs="Calibri"/>
+          <w:color w:val="000000"/>
+        </w:rPr>
+        <w:t>’s</w:t>
+      </w:r>
+      <w:r>
+        <w:rPr>
+          <w:rFonts w:ascii="Calibri" w:hAnsi="Calibri" w:cs="Calibri"/>
+          <w:color w:val="000000"/>
+        </w:rPr>
+        <w:t xml:space="preserve"> type.</w:t>
+      </w:r>
+      <w:r>
+        <w:rPr>
+          <w:rFonts w:ascii="Calibri" w:hAnsi="Calibri" w:cs="Calibri"/>
+          <w:color w:val="000000"/>
+        </w:rPr>
+        <w:t xml:space="preserve"> </w:t>
+      </w:r>
+      <w:r>
+        <w:rPr>
+          <w:rFonts w:ascii="Calibri" w:hAnsi="Calibri" w:cs="Calibri"/>
+          <w:color w:val="000000"/>
+        </w:rPr>
+        <w:t>The subclasses may have different ways of implementing the method for example, the current account will contain an overdraft limit and the saving accounts</w:t>
+      </w:r>
+      <w:r>
+        <w:rPr>
+          <w:rFonts w:ascii="Calibri" w:hAnsi="Calibri" w:cs="Calibri"/>
+          <w:color w:val="000000"/>
+        </w:rPr>
+        <w:t xml:space="preserve"> contains a minimum balance this will be a part of the account details so each of them will </w:t>
+      </w:r>
+      <w:r>
+        <w:rPr>
+          <w:rFonts w:ascii="Calibri" w:hAnsi="Calibri" w:cs="Calibri"/>
+          <w:color w:val="000000"/>
+        </w:rPr>
+        <w:t>be different to the bank account class and this is the reason to use virtual on the method</w:t>
+      </w:r>
+      <w:r>
+        <w:rPr>
+          <w:rFonts w:ascii="Calibri" w:hAnsi="Calibri" w:cs="Calibri"/>
+          <w:color w:val="000000"/>
         </w:rPr>
         <w:t>.</w:t>
       </w:r>
-      <w:r>
-        <w:rPr>
-          <w:sz w:val="22"/>
-          <w:szCs w:val="22"/>
-        </w:rPr>
-        <w:t xml:space="preserve"> This will call the conversion constructor again to </w:t>
-      </w:r>
-      <w:r>
-        <w:rPr>
-          <w:sz w:val="22"/>
-          <w:szCs w:val="22"/>
-        </w:rPr>
-        <w:t>add seconds</w:t>
-      </w:r>
-      <w:r>
-        <w:rPr>
-          <w:sz w:val="22"/>
-          <w:szCs w:val="22"/>
-        </w:rPr>
-        <w:t xml:space="preserve"> from both time objects.</w:t>
-      </w:r>
-      <w:r>
-        <w:rPr>
-          <w:sz w:val="22"/>
-          <w:szCs w:val="22"/>
-        </w:rPr>
-        <w:t xml:space="preserve"> Then the destructor is run to remove the temporary Time object. </w:t>
-      </w:r>
-      <w:r>
-        <w:rPr>
-          <w:sz w:val="22"/>
-          <w:szCs w:val="22"/>
-        </w:rPr>
-        <w:t>The call to operator + function should not happen or this</w:t>
-      </w:r>
-      <w:r>
-        <w:rPr>
-          <w:sz w:val="22"/>
-          <w:szCs w:val="22"/>
-        </w:rPr>
-        <w:t xml:space="preserve"> could be </w:t>
-      </w:r>
-      <w:r>
-        <w:rPr>
-          <w:sz w:val="22"/>
-          <w:szCs w:val="22"/>
-        </w:rPr>
-        <w:t xml:space="preserve">unexpected. In order to fix this issue, </w:t>
-      </w:r>
-      <w:r>
-        <w:rPr>
-          <w:sz w:val="22"/>
-          <w:szCs w:val="22"/>
-        </w:rPr>
-        <w:t>make the conversion constructor explicit so only one argument for the call to Time constructor can be accepted.</w:t>
-      </w:r>
+    </w:p>
+    <w:p>
+      <w:pPr>
+        <w:autoSpaceDE w:val="0"/>
+        <w:autoSpaceDN w:val="0"/>
+        <w:adjustRightInd w:val="0"/>
+        <w:spacing w:after="0" w:line="240" w:lineRule="auto"/>
+        <w:rPr>
+          <w:rFonts w:ascii="Calibri" w:hAnsi="Calibri" w:cs="Calibri"/>
+          <w:color w:val="000000"/>
+        </w:rPr>
+      </w:pPr>
     </w:p>
     <w:p>
       <w:pPr>
         <w:pStyle w:val="Default"/>
-        <w:rPr>
-          <w:sz w:val="22"/>
-          <w:szCs w:val="22"/>
-        </w:rPr>
-      </w:pPr>
-    </w:p>
-    <w:p>
-      <w:pPr>
-        <w:pStyle w:val="Default"/>
-        <w:rPr>
-          <w:sz w:val="22"/>
-          <w:szCs w:val="22"/>
-        </w:rPr>
-      </w:pPr>
-      <w:r>
-        <w:rPr>
-          <w:sz w:val="22"/>
-          <w:szCs w:val="22"/>
-        </w:rPr>
-        <w:t xml:space="preserve">Line 4 </w:t>
-      </w:r>
-      <w:r>
-        <w:rPr>
-          <w:sz w:val="22"/>
-          <w:szCs w:val="22"/>
-        </w:rPr>
-        <w:t>–</w:t>
-      </w:r>
-      <w:r>
-        <w:rPr>
-          <w:sz w:val="22"/>
-          <w:szCs w:val="22"/>
-        </w:rPr>
+      </w:pPr>
+      <w:r>
         <w:t xml:space="preserve"> </w:t>
       </w:r>
-      <w:r>
-        <w:rPr>
-          <w:sz w:val="22"/>
-          <w:szCs w:val="22"/>
-        </w:rPr>
-        <w:t>This will not work as there is no overloaded + function that takes 12 as the first paramet</w:t>
-      </w:r>
-      <w:r>
-        <w:rPr>
-          <w:sz w:val="22"/>
-          <w:szCs w:val="22"/>
-        </w:rPr>
-        <w:t xml:space="preserve">er and a time object for the second. To fix this, create a function outside the class that </w:t>
-      </w:r>
-      <w:r>
-        <w:rPr>
-          <w:sz w:val="22"/>
-          <w:szCs w:val="22"/>
-        </w:rPr>
-        <w:t>overloads</w:t>
-      </w:r>
-      <w:r>
-        <w:rPr>
-          <w:sz w:val="22"/>
-          <w:szCs w:val="22"/>
-        </w:rPr>
-        <w:t xml:space="preserve"> the + operator. The parameter for this function would be an int and a const Time&amp; object.</w:t>
-      </w:r>
-      <w:r>
-        <w:rPr>
-          <w:sz w:val="22"/>
-          <w:szCs w:val="22"/>
-        </w:rPr>
-        <w:t xml:space="preserve"> Then inside the function definition, </w:t>
-      </w:r>
-      <w:r>
-        <w:rPr>
-          <w:sz w:val="22"/>
-          <w:szCs w:val="22"/>
+    </w:p>
+    <w:p>
+      <w:pPr>
+        <w:autoSpaceDE w:val="0"/>
+        <w:autoSpaceDN w:val="0"/>
+        <w:adjustRightInd w:val="0"/>
+        <w:spacing w:after="0" w:line="240" w:lineRule="auto"/>
+        <w:rPr>
+          <w:rFonts w:ascii="Calibri" w:hAnsi="Calibri" w:cs="Calibri"/>
+          <w:color w:val="000000"/>
+        </w:rPr>
+      </w:pPr>
+      <w:r>
+        <w:rPr>
+          <w:rFonts w:ascii="Calibri" w:hAnsi="Calibri" w:cs="Calibri"/>
+          <w:color w:val="000000"/>
+        </w:rPr>
+        <w:t xml:space="preserve">Would the expression </w:t>
+      </w:r>
+      <w:r>
+        <w:rPr>
+          <w:rFonts w:ascii="Consolas" w:hAnsi="Consolas" w:cs="Consolas"/>
+          <w:b/>
+          <w:bCs/>
+          <w:color w:val="000000"/>
+          <w:sz w:val="21"/>
+          <w:szCs w:val="21"/>
+        </w:rPr>
+        <w:t xml:space="preserve">p_theActiveAccount_-&gt;getOverdraftLimit() </w:t>
+      </w:r>
+      <w:r>
+        <w:rPr>
+          <w:rFonts w:ascii="Calibri" w:hAnsi="Calibri" w:cs="Calibri"/>
+          <w:color w:val="000000"/>
+        </w:rPr>
+        <w:t xml:space="preserve">be valid if the pointer </w:t>
+      </w:r>
+      <w:r>
+        <w:rPr>
+          <w:rFonts w:ascii="Consolas" w:hAnsi="Consolas" w:cs="Consolas"/>
+          <w:b/>
+          <w:bCs/>
+          <w:color w:val="000000"/>
+          <w:sz w:val="21"/>
+          <w:szCs w:val="21"/>
+        </w:rPr>
+        <w:t xml:space="preserve">p_theActiveAccount_ </w:t>
+      </w:r>
+      <w:r>
+        <w:rPr>
+          <w:rFonts w:ascii="Calibri" w:hAnsi="Calibri" w:cs="Calibri"/>
+          <w:color w:val="000000"/>
+        </w:rPr>
+        <w:t xml:space="preserve">were to currently points to a </w:t>
+      </w:r>
+      <w:r>
+        <w:rPr>
+          <w:rFonts w:ascii="Consolas" w:hAnsi="Consolas" w:cs="Consolas"/>
+          <w:b/>
+          <w:bCs/>
+          <w:color w:val="000000"/>
+          <w:sz w:val="21"/>
+          <w:szCs w:val="21"/>
+        </w:rPr>
+        <w:t xml:space="preserve">CurrentAccount </w:t>
+      </w:r>
+      <w:r>
+        <w:rPr>
+          <w:rFonts w:ascii="Calibri" w:hAnsi="Calibri" w:cs="Calibri"/>
+          <w:color w:val="000000"/>
+        </w:rPr>
+        <w:t xml:space="preserve">instance? If not, explain what could be done, if anything, to solve this problem </w:t>
+      </w:r>
+    </w:p>
+    <w:p>
+      <w:pPr>
+        <w:autoSpaceDE w:val="0"/>
+        <w:autoSpaceDN w:val="0"/>
+        <w:adjustRightInd w:val="0"/>
+        <w:spacing w:after="0" w:line="240" w:lineRule="auto"/>
+        <w:rPr>
+          <w:rFonts w:ascii="Calibri" w:hAnsi="Calibri" w:cs="Calibri"/>
+          <w:color w:val="000000"/>
+        </w:rPr>
+      </w:pPr>
+    </w:p>
+    <w:p>
+      <w:pPr>
+        <w:autoSpaceDE w:val="0"/>
+        <w:autoSpaceDN w:val="0"/>
+        <w:adjustRightInd w:val="0"/>
+        <w:spacing w:after="0" w:line="240" w:lineRule="auto"/>
+        <w:rPr>
+          <w:rFonts w:ascii="Calibri" w:hAnsi="Calibri" w:cs="Calibri"/>
+          <w:color w:val="000000"/>
+        </w:rPr>
+      </w:pPr>
+      <w:r>
+        <w:rPr>
+          <w:rFonts w:ascii="Calibri" w:hAnsi="Calibri" w:cs="Calibri"/>
+          <w:color w:val="000000"/>
+        </w:rPr>
+        <w:t xml:space="preserve">1 I) </w:t>
+      </w:r>
+      <w:r>
+        <w:rPr>
+          <w:rFonts w:ascii="Calibri" w:hAnsi="Calibri" w:cs="Calibri"/>
+          <w:color w:val="000000"/>
+        </w:rPr>
+        <w:t xml:space="preserve">No because the pointer has only got access to the method of the pointer type (i.e. the bank account methods) and not the subclass methods. </w:t>
+      </w:r>
+      <w:r>
+        <w:rPr>
+          <w:rFonts w:ascii="Calibri" w:hAnsi="Calibri" w:cs="Calibri"/>
+          <w:color w:val="000000"/>
+        </w:rPr>
+        <w:t>In order to fix this</w:t>
+      </w:r>
+      <w:r>
+        <w:rPr>
+          <w:rFonts w:ascii="Calibri" w:hAnsi="Calibri" w:cs="Calibri"/>
+          <w:color w:val="000000"/>
+        </w:rPr>
+        <w:t xml:space="preserve">, </w:t>
+      </w:r>
+      <w:r>
+        <w:rPr>
+          <w:rFonts w:ascii="Calibri" w:hAnsi="Calibri" w:cs="Calibri"/>
+          <w:color w:val="000000"/>
+        </w:rPr>
+        <w:t xml:space="preserve">downcast </w:t>
+      </w:r>
+      <w:r>
+        <w:rPr>
+          <w:rFonts w:ascii="Calibri" w:hAnsi="Calibri" w:cs="Calibri"/>
+          <w:color w:val="000000"/>
+        </w:rPr>
+        <w:t xml:space="preserve">the base pointer to a derived class pointer </w:t>
+      </w:r>
+      <w:r>
+        <w:rPr>
+          <w:rFonts w:ascii="Calibri" w:hAnsi="Calibri" w:cs="Calibri"/>
+          <w:color w:val="000000"/>
+        </w:rPr>
+        <w:t xml:space="preserve">using dynamic cast </w:t>
+      </w:r>
+      <w:r>
+        <w:rPr>
+          <w:rFonts w:ascii="Calibri" w:hAnsi="Calibri" w:cs="Calibri"/>
+          <w:color w:val="000000"/>
+        </w:rPr>
+        <w:t xml:space="preserve">which allows the access of attributes and </w:t>
+      </w:r>
+      <w:r>
+        <w:rPr>
+          <w:rFonts w:ascii="Calibri" w:hAnsi="Calibri" w:cs="Calibri"/>
+          <w:color w:val="000000"/>
+        </w:rPr>
+        <w:t>functionality</w:t>
+      </w:r>
+      <w:r>
+        <w:rPr>
+          <w:rFonts w:ascii="Calibri" w:hAnsi="Calibri" w:cs="Calibri"/>
+          <w:color w:val="000000"/>
+        </w:rPr>
+        <w:t xml:space="preserve"> only for the derived class.</w:t>
+      </w:r>
+      <w:r>
+        <w:rPr>
+          <w:rFonts w:ascii="Calibri" w:hAnsi="Calibri" w:cs="Calibri"/>
+          <w:color w:val="000000"/>
+        </w:rPr>
+        <w:t xml:space="preserve"> Then the method can be accessed using the derived class pointer.</w:t>
+      </w:r>
+    </w:p>
+    <w:p>
+      <w:pPr>
+        <w:autoSpaceDE w:val="0"/>
+        <w:autoSpaceDN w:val="0"/>
+        <w:adjustRightInd w:val="0"/>
+        <w:spacing w:after="0" w:line="240" w:lineRule="auto"/>
+        <w:rPr>
+          <w:rFonts w:ascii="Calibri" w:hAnsi="Calibri" w:cs="Calibri"/>
+          <w:color w:val="000000"/>
+        </w:rPr>
+      </w:pPr>
+      <w:r>
+        <w:rPr>
+          <w:rFonts w:ascii="Calibri" w:hAnsi="Calibri" w:cs="Calibri"/>
+          <w:color w:val="000000"/>
         </w:rPr>
         <w:t xml:space="preserve"> </w:t>
       </w:r>
-      <w:r>
-        <w:rPr>
-          <w:sz w:val="22"/>
-          <w:szCs w:val="22"/>
-        </w:rPr>
-        <w:t>return Time(timeobject.getSeconds() + int)</w:t>
-      </w:r>
-      <w:r>
-        <w:rPr>
-          <w:sz w:val="22"/>
-          <w:szCs w:val="22"/>
-        </w:rPr>
-        <w:t>.</w:t>
-      </w:r>
-    </w:p>
-    <w:p>
-      <w:pPr>
-        <w:pStyle w:val="Default"/>
-        <w:rPr>
-          <w:sz w:val="22"/>
-          <w:szCs w:val="22"/>
-        </w:rPr>
-      </w:pPr>
-    </w:p>
-    <w:p>
-      <w:pPr>
-        <w:pStyle w:val="Default"/>
-        <w:rPr>
-          <w:sz w:val="22"/>
-          <w:szCs w:val="22"/>
-        </w:rPr>
-      </w:pPr>
+    </w:p>
+    <w:p>
+      <w:pPr>
+        <w:autoSpaceDE w:val="0"/>
+        <w:autoSpaceDN w:val="0"/>
+        <w:adjustRightInd w:val="0"/>
+        <w:spacing w:after="0" w:line="240" w:lineRule="auto"/>
+        <w:rPr>
+          <w:rFonts w:ascii="Calibri" w:hAnsi="Calibri" w:cs="Calibri"/>
+          <w:color w:val="000000"/>
+        </w:rPr>
+      </w:pPr>
+    </w:p>
+    <w:p>
+      <w:pPr>
+        <w:autoSpaceDE w:val="0"/>
+        <w:autoSpaceDN w:val="0"/>
+        <w:adjustRightInd w:val="0"/>
+        <w:spacing w:after="0" w:line="240" w:lineRule="auto"/>
+        <w:rPr>
+          <w:rFonts w:ascii="Calibri" w:hAnsi="Calibri" w:cs="Calibri"/>
+          <w:color w:val="000000"/>
+        </w:rPr>
+      </w:pPr>
+    </w:p>
+    <w:p>
+      <w:pPr>
+        <w:autoSpaceDE w:val="0"/>
+        <w:autoSpaceDN w:val="0"/>
+        <w:adjustRightInd w:val="0"/>
+        <w:spacing w:after="0" w:line="240" w:lineRule="auto"/>
+        <w:rPr>
+          <w:rFonts w:ascii="Calibri" w:hAnsi="Calibri" w:cs="Calibri"/>
+          <w:color w:val="000000"/>
+        </w:rPr>
+      </w:pPr>
+    </w:p>
+    <w:p>
+      <w:pPr>
+        <w:autoSpaceDE w:val="0"/>
+        <w:autoSpaceDN w:val="0"/>
+        <w:adjustRightInd w:val="0"/>
+        <w:spacing w:after="0" w:line="240" w:lineRule="auto"/>
+        <w:rPr>
+          <w:rFonts w:ascii="Calibri" w:hAnsi="Calibri" w:cs="Calibri"/>
+          <w:color w:val="000000"/>
+        </w:rPr>
+      </w:pPr>
+    </w:p>
+    <w:p>
+      <w:pPr>
+        <w:autoSpaceDE w:val="0"/>
+        <w:autoSpaceDN w:val="0"/>
+        <w:adjustRightInd w:val="0"/>
+        <w:spacing w:after="0" w:line="240" w:lineRule="auto"/>
+        <w:rPr>
+          <w:rFonts w:ascii="Calibri" w:hAnsi="Calibri" w:cs="Calibri"/>
+          <w:color w:val="000000"/>
+          <w:sz w:val="24"/>
+          <w:szCs w:val="24"/>
+        </w:rPr>
+      </w:pPr>
+    </w:p>
+    <w:p>
+      <w:pPr>
+        <w:autoSpaceDE w:val="0"/>
+        <w:autoSpaceDN w:val="0"/>
+        <w:adjustRightInd w:val="0"/>
+        <w:spacing w:after="0" w:line="240" w:lineRule="auto"/>
+        <w:rPr>
+          <w:rFonts w:ascii="Calibri" w:hAnsi="Calibri" w:cs="Calibri"/>
+          <w:color w:val="000000"/>
+        </w:rPr>
+      </w:pPr>
+      <w:r>
+        <w:rPr>
+          <w:rFonts w:ascii="Calibri" w:hAnsi="Calibri" w:cs="Calibri"/>
+          <w:color w:val="000000"/>
+        </w:rPr>
+        <w:lastRenderedPageBreak/>
+        <w:t xml:space="preserve">Could the function </w:t>
+      </w:r>
+      <w:r>
+        <w:rPr>
+          <w:rFonts w:ascii="Consolas" w:hAnsi="Consolas" w:cs="Consolas"/>
+          <w:b/>
+          <w:bCs/>
+          <w:color w:val="000000"/>
+          <w:sz w:val="21"/>
+          <w:szCs w:val="21"/>
+        </w:rPr>
+        <w:t xml:space="preserve">ATM::m_acct1_produceBalance </w:t>
+      </w:r>
+      <w:r>
+        <w:rPr>
+          <w:rFonts w:ascii="Calibri" w:hAnsi="Calibri" w:cs="Calibri"/>
+          <w:color w:val="000000"/>
+        </w:rPr>
+        <w:t xml:space="preserve">have equally been rewritten as follow? If not, give all the reasons why not. </w:t>
+      </w:r>
+    </w:p>
+    <w:p>
+      <w:pPr>
+        <w:autoSpaceDE w:val="0"/>
+        <w:autoSpaceDN w:val="0"/>
+        <w:adjustRightInd w:val="0"/>
+        <w:spacing w:after="0" w:line="240" w:lineRule="auto"/>
+        <w:rPr>
+          <w:rFonts w:ascii="Consolas" w:hAnsi="Consolas" w:cs="Consolas"/>
+          <w:color w:val="000000"/>
+          <w:sz w:val="21"/>
+          <w:szCs w:val="21"/>
+        </w:rPr>
+      </w:pPr>
+      <w:r>
+        <w:rPr>
+          <w:rFonts w:ascii="Consolas" w:hAnsi="Consolas" w:cs="Consolas"/>
+          <w:b/>
+          <w:bCs/>
+          <w:color w:val="000000"/>
+          <w:sz w:val="21"/>
+          <w:szCs w:val="21"/>
+        </w:rPr>
+        <w:t xml:space="preserve">void ATM::m_acct1_produceBalance() const { </w:t>
+      </w:r>
+    </w:p>
+    <w:p>
+      <w:pPr>
+        <w:autoSpaceDE w:val="0"/>
+        <w:autoSpaceDN w:val="0"/>
+        <w:adjustRightInd w:val="0"/>
+        <w:spacing w:after="0" w:line="240" w:lineRule="auto"/>
+        <w:rPr>
+          <w:rFonts w:ascii="Consolas" w:hAnsi="Consolas" w:cs="Consolas"/>
+          <w:color w:val="000000"/>
+          <w:sz w:val="21"/>
+          <w:szCs w:val="21"/>
+        </w:rPr>
+      </w:pPr>
+      <w:r>
+        <w:rPr>
+          <w:rFonts w:ascii="Consolas" w:hAnsi="Consolas" w:cs="Consolas"/>
+          <w:b/>
+          <w:bCs/>
+          <w:color w:val="000000"/>
+          <w:sz w:val="21"/>
+          <w:szCs w:val="21"/>
+        </w:rPr>
+        <w:t xml:space="preserve">theUI_.showProduceBalanceOnScreen(p_theActiveAccount_-&gt;balance_); </w:t>
+      </w:r>
+    </w:p>
+    <w:p>
+      <w:pPr>
+        <w:autoSpaceDE w:val="0"/>
+        <w:autoSpaceDN w:val="0"/>
+        <w:adjustRightInd w:val="0"/>
+        <w:spacing w:after="0" w:line="240" w:lineRule="auto"/>
+        <w:rPr>
+          <w:rFonts w:ascii="Calibri" w:hAnsi="Calibri" w:cs="Calibri"/>
+          <w:color w:val="000000"/>
+        </w:rPr>
+      </w:pPr>
+      <w:r>
+        <w:rPr>
+          <w:rFonts w:ascii="Consolas" w:hAnsi="Consolas" w:cs="Consolas"/>
+          <w:b/>
+          <w:bCs/>
+          <w:color w:val="000000"/>
+          <w:sz w:val="21"/>
+          <w:szCs w:val="21"/>
+        </w:rPr>
+        <w:t>}</w:t>
+      </w:r>
+    </w:p>
+    <w:p>
+      <w:pPr>
+        <w:autoSpaceDE w:val="0"/>
+        <w:autoSpaceDN w:val="0"/>
+        <w:adjustRightInd w:val="0"/>
+        <w:spacing w:after="0" w:line="240" w:lineRule="auto"/>
+        <w:rPr>
+          <w:rFonts w:ascii="Calibri" w:hAnsi="Calibri" w:cs="Calibri"/>
+          <w:color w:val="000000"/>
+        </w:rPr>
+      </w:pPr>
+    </w:p>
+    <w:p>
+      <w:pPr>
+        <w:autoSpaceDE w:val="0"/>
+        <w:autoSpaceDN w:val="0"/>
+        <w:adjustRightInd w:val="0"/>
+        <w:spacing w:after="0" w:line="240" w:lineRule="auto"/>
+        <w:rPr>
+          <w:rFonts w:ascii="Calibri" w:hAnsi="Calibri" w:cs="Calibri"/>
+          <w:color w:val="000000"/>
+        </w:rPr>
+      </w:pPr>
+      <w:r>
+        <w:rPr>
+          <w:rFonts w:ascii="Calibri" w:hAnsi="Calibri" w:cs="Calibri"/>
+          <w:color w:val="000000"/>
+        </w:rPr>
+        <w:t xml:space="preserve">1 j) </w:t>
+      </w:r>
+      <w:r>
+        <w:rPr>
+          <w:rFonts w:ascii="Calibri" w:hAnsi="Calibri" w:cs="Calibri"/>
+          <w:color w:val="000000"/>
+        </w:rPr>
+        <w:t xml:space="preserve">No because balance_ is a private </w:t>
+      </w:r>
+      <w:r>
+        <w:rPr>
+          <w:rFonts w:ascii="Calibri" w:hAnsi="Calibri" w:cs="Calibri"/>
+          <w:color w:val="000000"/>
+        </w:rPr>
+        <w:t xml:space="preserve">member </w:t>
+      </w:r>
+      <w:r>
+        <w:rPr>
+          <w:rFonts w:ascii="Calibri" w:hAnsi="Calibri" w:cs="Calibri"/>
+          <w:color w:val="000000"/>
+        </w:rPr>
+        <w:t xml:space="preserve">variable in the bank account class and so this cannot be accessed through the active account pointer. </w:t>
+      </w:r>
+      <w:r>
+        <w:rPr>
+          <w:rFonts w:ascii="Calibri" w:hAnsi="Calibri" w:cs="Calibri"/>
+          <w:color w:val="000000"/>
+        </w:rPr>
+        <w:t>Also,</w:t>
+      </w:r>
+      <w:r>
+        <w:rPr>
+          <w:rFonts w:ascii="Calibri" w:hAnsi="Calibri" w:cs="Calibri"/>
+          <w:color w:val="000000"/>
+        </w:rPr>
+        <w:t xml:space="preserve"> there is no check to see if the pointer is null and so</w:t>
+      </w:r>
+      <w:r>
+        <w:rPr>
+          <w:rFonts w:ascii="Calibri" w:hAnsi="Calibri" w:cs="Calibri"/>
+          <w:color w:val="000000"/>
+        </w:rPr>
+        <w:t xml:space="preserve"> this may cause unexpected behaviour in the program.</w:t>
+      </w:r>
     </w:p>
     <w:sectPr>
       <w:pgSz w:w="11906" w:h="16838"/>
@@ -1727,7 +2961,7 @@
 
 <file path=word/comments.xml><?xml version="1.0" encoding="utf-8"?>
 <w:comments xmlns:wpc="http://schemas.microsoft.com/office/word/2010/wordprocessingCanvas" xmlns:cx="http://schemas.microsoft.com/office/drawing/2014/chartex" xmlns:cx1="http://schemas.microsoft.com/office/drawing/2015/9/8/chartex" xmlns:cx2="http://schemas.microsoft.com/office/drawing/2015/10/21/chartex" xmlns:cx3="http://schemas.microsoft.com/office/drawing/2016/5/9/chartex" xmlns:cx4="http://schemas.microsoft.com/office/drawing/2016/5/10/chartex" xmlns:cx5="http://schemas.microsoft.com/office/drawing/2016/5/11/chartex" xmlns:cx6="http://schemas.microsoft.com/office/drawing/2016/5/12/chartex" xmlns:cx7="http://schemas.microsoft.com/office/drawing/2016/5/13/chartex" xmlns:cx8="http://schemas.microsoft.com/office/drawing/2016/5/14/chartex" xmlns:mc="http://schemas.openxmlformats.org/markup-compatibility/2006" xmlns:aink="http://schemas.microsoft.com/office/drawing/2016/ink" xmlns:am3d="http://schemas.microsoft.com/office/drawing/2017/model3d" xmlns:o="urn:schemas-microsoft-com:office:office" xmlns:r="http://schemas.openxmlformats.org/officeDocument/2006/relationships" xmlns:m="http://schemas.openxmlformats.org/officeDocument/2006/math" xmlns:v="urn:schemas-microsoft-com:vml" xmlns:wp14="http://schemas.microsoft.com/office/word/2010/wordprocessingDrawing" xmlns:wp="http://schemas.openxmlformats.org/drawingml/2006/wordprocessingDrawing" xmlns:w10="urn:schemas-microsoft-com:office:word" xmlns:w="http://schemas.openxmlformats.org/wordprocessingml/2006/main" xmlns:w14="http://schemas.microsoft.com/office/word/2010/wordml" xmlns:w15="http://schemas.microsoft.com/office/word/2012/wordml" xmlns:w16cid="http://schemas.microsoft.com/office/word/2016/wordml/cid" xmlns:w16se="http://schemas.microsoft.com/office/word/2015/wordml/symex" xmlns:wpg="http://schemas.microsoft.com/office/word/2010/wordprocessingGroup" xmlns:wpi="http://schemas.microsoft.com/office/word/2010/wordprocessingInk" xmlns:wne="http://schemas.microsoft.com/office/word/2006/wordml" xmlns:wps="http://schemas.microsoft.com/office/word/2010/wordprocessingShape" mc:Ignorable="w14 w15 w16se w16cid wp14">
-  <w:comment w:id="1" w:author="Home" w:date="2018-03-14T17:58:00Z" w:initials="H">
+  <w:comment w:id="0" w:author="Home" w:date="2018-03-16T10:43:00Z" w:initials="H">
     <w:p>
       <w:pPr>
         <w:pStyle w:val="CommentText"/>
@@ -1739,23 +2973,7 @@
         <w:annotationRef/>
       </w:r>
       <w:r>
-        <w:t>WHY?</w:t>
-      </w:r>
-    </w:p>
-  </w:comment>
-  <w:comment w:id="2" w:author="Home" w:date="2018-03-14T18:36:00Z" w:initials="H">
-    <w:p>
-      <w:pPr>
-        <w:pStyle w:val="CommentText"/>
-      </w:pPr>
-      <w:r>
-        <w:rPr>
-          <w:rStyle w:val="CommentReference"/>
-        </w:rPr>
-        <w:annotationRef/>
-      </w:r>
-      <w:r>
-        <w:t>This should not be called for line 3</w:t>
+        <w:t>Not sure</w:t>
       </w:r>
     </w:p>
   </w:comment>
@@ -1764,15 +2982,13 @@
 
 <file path=word/commentsExtended.xml><?xml version="1.0" encoding="utf-8"?>
 <w15:commentsEx xmlns:wpc="http://schemas.microsoft.com/office/word/2010/wordprocessingCanvas" xmlns:cx="http://schemas.microsoft.com/office/drawing/2014/chartex" xmlns:cx1="http://schemas.microsoft.com/office/drawing/2015/9/8/chartex" xmlns:cx2="http://schemas.microsoft.com/office/drawing/2015/10/21/chartex" xmlns:cx3="http://schemas.microsoft.com/office/drawing/2016/5/9/chartex" xmlns:cx4="http://schemas.microsoft.com/office/drawing/2016/5/10/chartex" xmlns:cx5="http://schemas.microsoft.com/office/drawing/2016/5/11/chartex" xmlns:cx6="http://schemas.microsoft.com/office/drawing/2016/5/12/chartex" xmlns:cx7="http://schemas.microsoft.com/office/drawing/2016/5/13/chartex" xmlns:cx8="http://schemas.microsoft.com/office/drawing/2016/5/14/chartex" xmlns:mc="http://schemas.openxmlformats.org/markup-compatibility/2006" xmlns:aink="http://schemas.microsoft.com/office/drawing/2016/ink" xmlns:am3d="http://schemas.microsoft.com/office/drawing/2017/model3d" xmlns:o="urn:schemas-microsoft-com:office:office" xmlns:r="http://schemas.openxmlformats.org/officeDocument/2006/relationships" xmlns:m="http://schemas.openxmlformats.org/officeDocument/2006/math" xmlns:v="urn:schemas-microsoft-com:vml" xmlns:wp14="http://schemas.microsoft.com/office/word/2010/wordprocessingDrawing" xmlns:wp="http://schemas.openxmlformats.org/drawingml/2006/wordprocessingDrawing" xmlns:w10="urn:schemas-microsoft-com:office:word" xmlns:w="http://schemas.openxmlformats.org/wordprocessingml/2006/main" xmlns:w14="http://schemas.microsoft.com/office/word/2010/wordml" xmlns:w15="http://schemas.microsoft.com/office/word/2012/wordml" xmlns:w16cid="http://schemas.microsoft.com/office/word/2016/wordml/cid" xmlns:w16se="http://schemas.microsoft.com/office/word/2015/wordml/symex" xmlns:wpg="http://schemas.microsoft.com/office/word/2010/wordprocessingGroup" xmlns:wpi="http://schemas.microsoft.com/office/word/2010/wordprocessingInk" xmlns:wne="http://schemas.microsoft.com/office/word/2006/wordml" xmlns:wps="http://schemas.microsoft.com/office/word/2010/wordprocessingShape" mc:Ignorable="w14 w15 w16se w16cid wp14">
-  <w15:commentEx w15:paraId="0AAE8A1E" w15:done="0"/>
-  <w15:commentEx w15:paraId="37F054C3" w15:done="0"/>
+  <w15:commentEx w15:paraId="003C582C" w15:done="0"/>
 </w15:commentsEx>
 </file>
 
 <file path=word/commentsIds.xml><?xml version="1.0" encoding="utf-8"?>
 <w16cid:commentsIds xmlns:wpc="http://schemas.microsoft.com/office/word/2010/wordprocessingCanvas" xmlns:cx="http://schemas.microsoft.com/office/drawing/2014/chartex" xmlns:cx1="http://schemas.microsoft.com/office/drawing/2015/9/8/chartex" xmlns:cx2="http://schemas.microsoft.com/office/drawing/2015/10/21/chartex" xmlns:cx3="http://schemas.microsoft.com/office/drawing/2016/5/9/chartex" xmlns:cx4="http://schemas.microsoft.com/office/drawing/2016/5/10/chartex" xmlns:cx5="http://schemas.microsoft.com/office/drawing/2016/5/11/chartex" xmlns:cx6="http://schemas.microsoft.com/office/drawing/2016/5/12/chartex" xmlns:cx7="http://schemas.microsoft.com/office/drawing/2016/5/13/chartex" xmlns:cx8="http://schemas.microsoft.com/office/drawing/2016/5/14/chartex" xmlns:mc="http://schemas.openxmlformats.org/markup-compatibility/2006" xmlns:aink="http://schemas.microsoft.com/office/drawing/2016/ink" xmlns:am3d="http://schemas.microsoft.com/office/drawing/2017/model3d" xmlns:o="urn:schemas-microsoft-com:office:office" xmlns:r="http://schemas.openxmlformats.org/officeDocument/2006/relationships" xmlns:m="http://schemas.openxmlformats.org/officeDocument/2006/math" xmlns:v="urn:schemas-microsoft-com:vml" xmlns:wp14="http://schemas.microsoft.com/office/word/2010/wordprocessingDrawing" xmlns:wp="http://schemas.openxmlformats.org/drawingml/2006/wordprocessingDrawing" xmlns:w10="urn:schemas-microsoft-com:office:word" xmlns:w="http://schemas.openxmlformats.org/wordprocessingml/2006/main" xmlns:w14="http://schemas.microsoft.com/office/word/2010/wordml" xmlns:w15="http://schemas.microsoft.com/office/word/2012/wordml" xmlns:w16cid="http://schemas.microsoft.com/office/word/2016/wordml/cid" xmlns:w16se="http://schemas.microsoft.com/office/word/2015/wordml/symex" xmlns:wpg="http://schemas.microsoft.com/office/word/2010/wordprocessingGroup" xmlns:wpi="http://schemas.microsoft.com/office/word/2010/wordprocessingInk" xmlns:wne="http://schemas.microsoft.com/office/word/2006/wordml" xmlns:wps="http://schemas.microsoft.com/office/word/2010/wordprocessingShape" mc:Ignorable="w14 w15 w16se w16cid wp14">
-  <w16cid:commentId w16cid:paraId="0AAE8A1E" w16cid:durableId="1E53E151"/>
-  <w16cid:commentId w16cid:paraId="37F054C3" w16cid:durableId="1E53EA45"/>
+  <w16cid:commentId w16cid:paraId="003C582C" w16cid:durableId="1E561E5B"/>
 </w16cid:commentsIds>
 </file>
 
@@ -2185,6 +3401,7 @@
   <w:style w:type="character" w:default="1" w:styleId="DefaultParagraphFont">
     <w:name w:val="Default Paragraph Font"/>
     <w:uiPriority w:val="1"/>
+    <w:semiHidden/>
     <w:unhideWhenUsed/>
   </w:style>
   <w:style w:type="table" w:default="1" w:styleId="TableNormal">

</xml_diff>